<commit_message>
add some feature ( done )
Fix pass an array to pl sql procedure
Add little css
close all cursor in DB

My part is done
=> Need crash test
</commit_message>
<xml_diff>
--- a/Pirmez-Huygebaert.docx
+++ b/Pirmez-Huygebaert.docx
@@ -4462,195 +4462,494 @@
           <w:szCs w:val="24"/>
         </w:rPr>
       </w:pPr>
-    </w:p>
-    <w:p>
-      <w:pPr>
-        <w:rPr>
-          <w:rFonts w:ascii="Times New Roman" w:hAnsi="Times New Roman" w:cs="Times New Roman"/>
-          <w:sz w:val="24"/>
-          <w:szCs w:val="24"/>
-        </w:rPr>
-      </w:pPr>
-    </w:p>
-    <w:p>
-      <w:pPr>
-        <w:rPr>
-          <w:rFonts w:ascii="Times New Roman" w:hAnsi="Times New Roman" w:cs="Times New Roman"/>
-          <w:sz w:val="24"/>
-          <w:szCs w:val="24"/>
-        </w:rPr>
-      </w:pPr>
-    </w:p>
-    <w:p>
-      <w:pPr>
-        <w:rPr>
-          <w:rFonts w:ascii="Times New Roman" w:hAnsi="Times New Roman" w:cs="Times New Roman"/>
-          <w:sz w:val="24"/>
-          <w:szCs w:val="24"/>
-        </w:rPr>
-      </w:pPr>
-    </w:p>
-    <w:p>
-      <w:pPr>
-        <w:rPr>
-          <w:rFonts w:ascii="Times New Roman" w:hAnsi="Times New Roman" w:cs="Times New Roman"/>
-          <w:sz w:val="24"/>
-          <w:szCs w:val="24"/>
-        </w:rPr>
-      </w:pPr>
-    </w:p>
-    <w:p>
-      <w:pPr>
-        <w:rPr>
-          <w:rFonts w:ascii="Times New Roman" w:hAnsi="Times New Roman" w:cs="Times New Roman"/>
-          <w:sz w:val="24"/>
-          <w:szCs w:val="24"/>
-        </w:rPr>
-      </w:pPr>
-    </w:p>
-    <w:p>
-      <w:pPr>
-        <w:rPr>
-          <w:rFonts w:ascii="Times New Roman" w:hAnsi="Times New Roman" w:cs="Times New Roman"/>
-          <w:sz w:val="24"/>
-          <w:szCs w:val="24"/>
-        </w:rPr>
-      </w:pPr>
-    </w:p>
-    <w:p>
-      <w:pPr>
-        <w:rPr>
-          <w:rFonts w:ascii="Times New Roman" w:hAnsi="Times New Roman" w:cs="Times New Roman"/>
-          <w:sz w:val="24"/>
-          <w:szCs w:val="24"/>
-        </w:rPr>
-      </w:pPr>
-    </w:p>
-    <w:p>
-      <w:pPr>
-        <w:rPr>
-          <w:rFonts w:ascii="Times New Roman" w:hAnsi="Times New Roman" w:cs="Times New Roman"/>
-          <w:sz w:val="24"/>
-          <w:szCs w:val="24"/>
-        </w:rPr>
-      </w:pPr>
-    </w:p>
-    <w:p>
-      <w:pPr>
-        <w:rPr>
-          <w:rFonts w:ascii="Times New Roman" w:hAnsi="Times New Roman" w:cs="Times New Roman"/>
-          <w:sz w:val="24"/>
-          <w:szCs w:val="24"/>
-        </w:rPr>
-      </w:pPr>
-    </w:p>
-    <w:p>
-      <w:pPr>
-        <w:rPr>
-          <w:rFonts w:ascii="Times New Roman" w:hAnsi="Times New Roman" w:cs="Times New Roman"/>
-          <w:sz w:val="24"/>
-          <w:szCs w:val="24"/>
-        </w:rPr>
-      </w:pPr>
-    </w:p>
-    <w:p>
-      <w:pPr>
-        <w:rPr>
-          <w:rFonts w:ascii="Times New Roman" w:hAnsi="Times New Roman" w:cs="Times New Roman"/>
-          <w:sz w:val="24"/>
-          <w:szCs w:val="24"/>
-        </w:rPr>
-      </w:pPr>
-    </w:p>
-    <w:p>
-      <w:pPr>
-        <w:rPr>
-          <w:rFonts w:ascii="Times New Roman" w:hAnsi="Times New Roman" w:cs="Times New Roman"/>
-          <w:sz w:val="24"/>
-          <w:szCs w:val="24"/>
-        </w:rPr>
-      </w:pPr>
-    </w:p>
-    <w:p>
-      <w:pPr>
-        <w:rPr>
-          <w:rFonts w:ascii="Times New Roman" w:hAnsi="Times New Roman" w:cs="Times New Roman"/>
-          <w:sz w:val="24"/>
-          <w:szCs w:val="24"/>
-        </w:rPr>
-      </w:pPr>
-    </w:p>
-    <w:p>
-      <w:pPr>
-        <w:rPr>
-          <w:rFonts w:ascii="Times New Roman" w:hAnsi="Times New Roman" w:cs="Times New Roman"/>
-          <w:sz w:val="24"/>
-          <w:szCs w:val="24"/>
-        </w:rPr>
-      </w:pPr>
-    </w:p>
-    <w:p>
-      <w:pPr>
-        <w:rPr>
-          <w:rFonts w:ascii="Times New Roman" w:hAnsi="Times New Roman" w:cs="Times New Roman"/>
-          <w:sz w:val="24"/>
-          <w:szCs w:val="24"/>
-        </w:rPr>
-      </w:pPr>
-    </w:p>
-    <w:p>
-      <w:pPr>
-        <w:rPr>
-          <w:rFonts w:ascii="Times New Roman" w:hAnsi="Times New Roman" w:cs="Times New Roman"/>
-          <w:sz w:val="24"/>
-          <w:szCs w:val="24"/>
-        </w:rPr>
-      </w:pPr>
-    </w:p>
-    <w:p>
-      <w:pPr>
-        <w:rPr>
-          <w:rFonts w:ascii="Times New Roman" w:hAnsi="Times New Roman" w:cs="Times New Roman"/>
-          <w:sz w:val="24"/>
-          <w:szCs w:val="24"/>
-        </w:rPr>
-      </w:pPr>
-    </w:p>
-    <w:p>
-      <w:pPr>
-        <w:rPr>
-          <w:rFonts w:ascii="Times New Roman" w:hAnsi="Times New Roman" w:cs="Times New Roman"/>
-          <w:sz w:val="24"/>
-          <w:szCs w:val="24"/>
-        </w:rPr>
-      </w:pPr>
-    </w:p>
-    <w:p>
-      <w:pPr>
-        <w:rPr>
-          <w:rFonts w:ascii="Times New Roman" w:hAnsi="Times New Roman" w:cs="Times New Roman"/>
-          <w:sz w:val="24"/>
-          <w:szCs w:val="24"/>
-        </w:rPr>
-      </w:pPr>
-    </w:p>
-    <w:p>
-      <w:pPr>
-        <w:rPr>
-          <w:rFonts w:ascii="Times New Roman" w:hAnsi="Times New Roman" w:cs="Times New Roman"/>
-          <w:sz w:val="24"/>
-          <w:szCs w:val="24"/>
-        </w:rPr>
-      </w:pPr>
-    </w:p>
-    <w:p>
-      <w:pPr>
-        <w:rPr>
-          <w:rFonts w:ascii="Times New Roman" w:hAnsi="Times New Roman" w:cs="Times New Roman"/>
-          <w:sz w:val="24"/>
-          <w:szCs w:val="24"/>
-        </w:rPr>
-      </w:pPr>
+      <w:r>
+        <w:rPr>
+          <w:rFonts w:ascii="Times New Roman" w:hAnsi="Times New Roman" w:cs="Times New Roman"/>
+          <w:sz w:val="24"/>
+          <w:szCs w:val="24"/>
+        </w:rPr>
+        <w:t>Gestion minimaliste d’une application pour des policiers souhaitant déposer des contraventions. S’y retrouvent les quatre types de compte suivants et leurs actions.</w:t>
+      </w:r>
+      <w:r>
+        <w:rPr>
+          <w:rFonts w:ascii="Times New Roman" w:hAnsi="Times New Roman" w:cs="Times New Roman"/>
+          <w:sz w:val="24"/>
+          <w:szCs w:val="24"/>
+        </w:rPr>
+        <w:t xml:space="preserve"> Toute action nécessite une authentification.</w:t>
+      </w:r>
+    </w:p>
+    <w:p>
+      <w:pPr>
+        <w:pStyle w:val="Paragraphedeliste"/>
+        <w:numPr>
+          <w:ilvl w:val="0"/>
+          <w:numId w:val="16"/>
+        </w:numPr>
+        <w:rPr>
+          <w:rFonts w:ascii="Times New Roman" w:hAnsi="Times New Roman" w:cs="Times New Roman"/>
+          <w:sz w:val="24"/>
+          <w:szCs w:val="24"/>
+        </w:rPr>
+      </w:pPr>
+      <w:proofErr w:type="spellStart"/>
+      <w:r>
+        <w:rPr>
+          <w:rFonts w:ascii="Times New Roman" w:hAnsi="Times New Roman" w:cs="Times New Roman"/>
+          <w:sz w:val="24"/>
+          <w:szCs w:val="24"/>
+        </w:rPr>
+        <w:t>Administrator</w:t>
+      </w:r>
+      <w:proofErr w:type="spellEnd"/>
+    </w:p>
+    <w:p>
+      <w:pPr>
+        <w:rPr>
+          <w:rFonts w:ascii="Times New Roman" w:hAnsi="Times New Roman" w:cs="Times New Roman"/>
+          <w:sz w:val="24"/>
+          <w:szCs w:val="24"/>
+        </w:rPr>
+      </w:pPr>
+      <w:r>
+        <w:rPr>
+          <w:rFonts w:ascii="Times New Roman" w:hAnsi="Times New Roman" w:cs="Times New Roman"/>
+          <w:sz w:val="24"/>
+          <w:szCs w:val="24"/>
+        </w:rPr>
+        <w:t xml:space="preserve">L’administrateur gère principalement des actions </w:t>
+      </w:r>
+      <w:r>
+        <w:rPr>
+          <w:rFonts w:ascii="Times New Roman" w:hAnsi="Times New Roman" w:cs="Times New Roman"/>
+          <w:sz w:val="24"/>
+          <w:szCs w:val="24"/>
+        </w:rPr>
+        <w:t>« </w:t>
+      </w:r>
+      <w:r>
+        <w:rPr>
+          <w:rFonts w:ascii="Times New Roman" w:hAnsi="Times New Roman" w:cs="Times New Roman"/>
+          <w:sz w:val="24"/>
+          <w:szCs w:val="24"/>
+        </w:rPr>
+        <w:t xml:space="preserve">créer, mettre à jour et </w:t>
+      </w:r>
+      <w:r>
+        <w:rPr>
+          <w:rFonts w:ascii="Times New Roman" w:hAnsi="Times New Roman" w:cs="Times New Roman"/>
+          <w:sz w:val="24"/>
+          <w:szCs w:val="24"/>
+        </w:rPr>
+        <w:t>suppression »</w:t>
+      </w:r>
+      <w:r>
+        <w:rPr>
+          <w:rFonts w:ascii="Times New Roman" w:hAnsi="Times New Roman" w:cs="Times New Roman"/>
+          <w:sz w:val="24"/>
+          <w:szCs w:val="24"/>
+        </w:rPr>
+        <w:t>. Notamment dans la gestion des comptes, des types de contravention et des types des véhicules.</w:t>
+      </w:r>
+      <w:r>
+        <w:rPr>
+          <w:rFonts w:ascii="Times New Roman" w:hAnsi="Times New Roman" w:cs="Times New Roman"/>
+          <w:sz w:val="24"/>
+          <w:szCs w:val="24"/>
+        </w:rPr>
+        <w:t xml:space="preserve"> C’est également lui qui attribue un corps de police à un chef de police.</w:t>
+      </w:r>
+      <w:r>
+        <w:rPr>
+          <w:rFonts w:ascii="Times New Roman" w:hAnsi="Times New Roman" w:cs="Times New Roman"/>
+          <w:sz w:val="24"/>
+          <w:szCs w:val="24"/>
+        </w:rPr>
+        <w:t xml:space="preserve"> Il ne peut pas accéder à la partie d’ajout de contravention</w:t>
+      </w:r>
+      <w:r>
+        <w:rPr>
+          <w:rFonts w:ascii="Times New Roman" w:hAnsi="Times New Roman" w:cs="Times New Roman"/>
+          <w:sz w:val="24"/>
+          <w:szCs w:val="24"/>
+        </w:rPr>
+        <w:t>, ni les consulter.</w:t>
+      </w:r>
+      <w:r>
+        <w:rPr>
+          <w:rFonts w:ascii="Times New Roman" w:hAnsi="Times New Roman" w:cs="Times New Roman"/>
+          <w:sz w:val="24"/>
+          <w:szCs w:val="24"/>
+        </w:rPr>
+        <w:t xml:space="preserve"> </w:t>
+      </w:r>
+    </w:p>
+    <w:p>
+      <w:pPr>
+        <w:pStyle w:val="Paragraphedeliste"/>
+        <w:numPr>
+          <w:ilvl w:val="0"/>
+          <w:numId w:val="16"/>
+        </w:numPr>
+        <w:rPr>
+          <w:rFonts w:ascii="Times New Roman" w:hAnsi="Times New Roman" w:cs="Times New Roman"/>
+          <w:sz w:val="24"/>
+          <w:szCs w:val="24"/>
+        </w:rPr>
+      </w:pPr>
+      <w:r>
+        <w:rPr>
+          <w:rFonts w:ascii="Times New Roman" w:hAnsi="Times New Roman" w:cs="Times New Roman"/>
+          <w:sz w:val="24"/>
+          <w:szCs w:val="24"/>
+        </w:rPr>
+        <w:t>Policeman</w:t>
+      </w:r>
+    </w:p>
+    <w:p>
+      <w:pPr>
+        <w:rPr>
+          <w:rFonts w:ascii="Times New Roman" w:hAnsi="Times New Roman" w:cs="Times New Roman"/>
+          <w:sz w:val="24"/>
+          <w:szCs w:val="24"/>
+        </w:rPr>
+      </w:pPr>
+      <w:r>
+        <w:rPr>
+          <w:rFonts w:ascii="Times New Roman" w:hAnsi="Times New Roman" w:cs="Times New Roman"/>
+          <w:sz w:val="24"/>
+          <w:szCs w:val="24"/>
+        </w:rPr>
+        <w:t xml:space="preserve">Le policeman est un policier lambda qui peut ajouter des contraventions. Il est obligé de choisir au minimum un type d’infraction. La date récupérée est celle du jour de l’envoi de la contravention. </w:t>
+      </w:r>
+      <w:r>
+        <w:rPr>
+          <w:rFonts w:ascii="Times New Roman" w:hAnsi="Times New Roman" w:cs="Times New Roman"/>
+          <w:sz w:val="24"/>
+          <w:szCs w:val="24"/>
+        </w:rPr>
+        <w:t>Il est possible qu’un accusé soit inconnu</w:t>
+      </w:r>
+      <w:r>
+        <w:rPr>
+          <w:rFonts w:ascii="Times New Roman" w:hAnsi="Times New Roman" w:cs="Times New Roman"/>
+          <w:sz w:val="24"/>
+          <w:szCs w:val="24"/>
+        </w:rPr>
+        <w:t xml:space="preserve"> ou que le véhicule ne possède pas de plaque. Si la plaque n’existe pas, un type de faute est automatiquement ajouté « Default </w:t>
+      </w:r>
+      <w:proofErr w:type="spellStart"/>
+      <w:r>
+        <w:rPr>
+          <w:rFonts w:ascii="Times New Roman" w:hAnsi="Times New Roman" w:cs="Times New Roman"/>
+          <w:sz w:val="24"/>
+          <w:szCs w:val="24"/>
+        </w:rPr>
+        <w:t>insurance</w:t>
+      </w:r>
+      <w:proofErr w:type="spellEnd"/>
+      <w:r>
+        <w:rPr>
+          <w:rFonts w:ascii="Times New Roman" w:hAnsi="Times New Roman" w:cs="Times New Roman"/>
+          <w:sz w:val="24"/>
+          <w:szCs w:val="24"/>
+        </w:rPr>
+        <w:t xml:space="preserve"> » à la contravention. </w:t>
+      </w:r>
+      <w:r>
+        <w:rPr>
+          <w:rFonts w:ascii="Times New Roman" w:hAnsi="Times New Roman" w:cs="Times New Roman"/>
+          <w:sz w:val="24"/>
+          <w:szCs w:val="24"/>
+        </w:rPr>
+        <w:t>Le policeman peut également ajouter une plaque dans le système si celle-ci n’existe pas déjà ou si celle-ci n’est pas déjà attribuée à un véhicule. Il peut ajouter un véhicule et sa plaque, s’il y en a une,</w:t>
+      </w:r>
+      <w:r>
+        <w:rPr>
+          <w:rFonts w:ascii="Times New Roman" w:hAnsi="Times New Roman" w:cs="Times New Roman"/>
+          <w:sz w:val="24"/>
+          <w:szCs w:val="24"/>
+        </w:rPr>
+        <w:t xml:space="preserve"> et des accusé</w:t>
+      </w:r>
+      <w:r>
+        <w:rPr>
+          <w:rFonts w:ascii="Times New Roman" w:hAnsi="Times New Roman" w:cs="Times New Roman"/>
+          <w:sz w:val="24"/>
+          <w:szCs w:val="24"/>
+        </w:rPr>
+        <w:t>s</w:t>
+      </w:r>
+      <w:r>
+        <w:rPr>
+          <w:rFonts w:ascii="Times New Roman" w:hAnsi="Times New Roman" w:cs="Times New Roman"/>
+          <w:sz w:val="24"/>
+          <w:szCs w:val="24"/>
+        </w:rPr>
+        <w:t>,</w:t>
+      </w:r>
+      <w:r>
+        <w:rPr>
+          <w:rFonts w:ascii="Times New Roman" w:hAnsi="Times New Roman" w:cs="Times New Roman"/>
+          <w:sz w:val="24"/>
+          <w:szCs w:val="24"/>
+        </w:rPr>
+        <w:t xml:space="preserve"> pour les récidivistes. </w:t>
+      </w:r>
+      <w:r>
+        <w:rPr>
+          <w:rFonts w:ascii="Times New Roman" w:hAnsi="Times New Roman" w:cs="Times New Roman"/>
+          <w:sz w:val="24"/>
+          <w:szCs w:val="24"/>
+        </w:rPr>
+        <w:t>Lorsqu’une contravention est ajoutée, le prix total calculé est affiché à l’écran durant quelques secondes.</w:t>
+      </w:r>
+    </w:p>
+    <w:p>
+      <w:pPr>
+        <w:rPr>
+          <w:rFonts w:ascii="Times New Roman" w:hAnsi="Times New Roman" w:cs="Times New Roman"/>
+          <w:sz w:val="24"/>
+          <w:szCs w:val="24"/>
+        </w:rPr>
+      </w:pPr>
+      <w:r>
+        <w:rPr>
+          <w:rFonts w:ascii="Times New Roman" w:hAnsi="Times New Roman" w:cs="Times New Roman"/>
+          <w:sz w:val="24"/>
+          <w:szCs w:val="24"/>
+        </w:rPr>
+        <w:t>S</w:t>
+      </w:r>
+      <w:r>
+        <w:rPr>
+          <w:rFonts w:ascii="Times New Roman" w:hAnsi="Times New Roman" w:cs="Times New Roman"/>
+          <w:sz w:val="24"/>
+          <w:szCs w:val="24"/>
+        </w:rPr>
+        <w:t xml:space="preserve">i l’accusé « M. </w:t>
+      </w:r>
+      <w:proofErr w:type="spellStart"/>
+      <w:r>
+        <w:rPr>
+          <w:rFonts w:ascii="Times New Roman" w:hAnsi="Times New Roman" w:cs="Times New Roman"/>
+          <w:sz w:val="24"/>
+          <w:szCs w:val="24"/>
+        </w:rPr>
+        <w:t>xyz</w:t>
+      </w:r>
+      <w:proofErr w:type="spellEnd"/>
+      <w:r>
+        <w:rPr>
+          <w:rFonts w:ascii="Times New Roman" w:hAnsi="Times New Roman" w:cs="Times New Roman"/>
+          <w:sz w:val="24"/>
+          <w:szCs w:val="24"/>
+        </w:rPr>
+        <w:t xml:space="preserve"> » est ivre au volant, a ses phares allumés en plein jour et téléphone en conduisant et ne possède pas de plaque sur son véhicule, une seule contravention peut être envoyée. Non pas autant qu’il y a de type de fautes commises. </w:t>
+      </w:r>
+    </w:p>
+    <w:p>
+      <w:pPr>
+        <w:pStyle w:val="Paragraphedeliste"/>
+        <w:numPr>
+          <w:ilvl w:val="0"/>
+          <w:numId w:val="16"/>
+        </w:numPr>
+        <w:rPr>
+          <w:rFonts w:ascii="Times New Roman" w:hAnsi="Times New Roman" w:cs="Times New Roman"/>
+          <w:sz w:val="24"/>
+          <w:szCs w:val="24"/>
+        </w:rPr>
+      </w:pPr>
+      <w:r>
+        <w:rPr>
+          <w:rFonts w:ascii="Times New Roman" w:hAnsi="Times New Roman" w:cs="Times New Roman"/>
+          <w:sz w:val="24"/>
+          <w:szCs w:val="24"/>
+        </w:rPr>
+        <w:t>Chief</w:t>
+      </w:r>
+    </w:p>
+    <w:p>
+      <w:pPr>
+        <w:rPr>
+          <w:rFonts w:ascii="Times New Roman" w:hAnsi="Times New Roman" w:cs="Times New Roman"/>
+          <w:sz w:val="24"/>
+          <w:szCs w:val="24"/>
+        </w:rPr>
+      </w:pPr>
+      <w:r>
+        <w:rPr>
+          <w:rFonts w:ascii="Times New Roman" w:hAnsi="Times New Roman" w:cs="Times New Roman"/>
+          <w:sz w:val="24"/>
+          <w:szCs w:val="24"/>
+        </w:rPr>
+        <w:t>En outre des actions possibles pour un policeman, un chef de brigade peut</w:t>
+      </w:r>
+      <w:r>
+        <w:rPr>
+          <w:rFonts w:ascii="Times New Roman" w:hAnsi="Times New Roman" w:cs="Times New Roman"/>
+          <w:sz w:val="24"/>
+          <w:szCs w:val="24"/>
+        </w:rPr>
+        <w:t xml:space="preserve"> consulter et</w:t>
+      </w:r>
+      <w:r>
+        <w:rPr>
+          <w:rFonts w:ascii="Times New Roman" w:hAnsi="Times New Roman" w:cs="Times New Roman"/>
+          <w:sz w:val="24"/>
+          <w:szCs w:val="24"/>
+        </w:rPr>
+        <w:t xml:space="preserve"> accepter ou décliner une contravention que </w:t>
+      </w:r>
+      <w:r>
+        <w:rPr>
+          <w:rFonts w:ascii="Times New Roman" w:hAnsi="Times New Roman" w:cs="Times New Roman"/>
+          <w:sz w:val="24"/>
+          <w:szCs w:val="24"/>
+        </w:rPr>
+        <w:t>ses subordonnés ont créé. Lorsque lui ajoute une contravention au système, cette dernière est automatiquement validée.</w:t>
+      </w:r>
+      <w:r>
+        <w:rPr>
+          <w:rFonts w:ascii="Times New Roman" w:hAnsi="Times New Roman" w:cs="Times New Roman"/>
+          <w:sz w:val="24"/>
+          <w:szCs w:val="24"/>
+        </w:rPr>
+        <w:t xml:space="preserve"> </w:t>
+      </w:r>
+      <w:r>
+        <w:rPr>
+          <w:rFonts w:ascii="Times New Roman" w:hAnsi="Times New Roman" w:cs="Times New Roman"/>
+          <w:sz w:val="24"/>
+          <w:szCs w:val="24"/>
+        </w:rPr>
+        <w:t xml:space="preserve">Il peut aussi </w:t>
+      </w:r>
+      <w:r>
+        <w:rPr>
+          <w:rFonts w:ascii="Times New Roman" w:hAnsi="Times New Roman" w:cs="Times New Roman"/>
+          <w:sz w:val="24"/>
+          <w:szCs w:val="24"/>
+          <w:u w:val="single"/>
+        </w:rPr>
+        <w:t>modifier</w:t>
+      </w:r>
+      <w:r>
+        <w:rPr>
+          <w:rFonts w:ascii="Times New Roman" w:hAnsi="Times New Roman" w:cs="Times New Roman"/>
+          <w:sz w:val="24"/>
+          <w:szCs w:val="24"/>
+        </w:rPr>
+        <w:t xml:space="preserve"> le prix d’un type de contravention</w:t>
+      </w:r>
+      <w:r>
+        <w:rPr>
+          <w:rFonts w:ascii="Times New Roman" w:hAnsi="Times New Roman" w:cs="Times New Roman"/>
+          <w:sz w:val="24"/>
+          <w:szCs w:val="24"/>
+        </w:rPr>
+        <w:t xml:space="preserve"> sans nécessiter l’action d’un administrateur.</w:t>
+      </w:r>
+    </w:p>
+    <w:p>
+      <w:pPr>
+        <w:pStyle w:val="Paragraphedeliste"/>
+        <w:numPr>
+          <w:ilvl w:val="0"/>
+          <w:numId w:val="16"/>
+        </w:numPr>
+        <w:rPr>
+          <w:rFonts w:ascii="Times New Roman" w:hAnsi="Times New Roman" w:cs="Times New Roman"/>
+          <w:sz w:val="24"/>
+          <w:szCs w:val="24"/>
+        </w:rPr>
+      </w:pPr>
+      <w:proofErr w:type="spellStart"/>
+      <w:r>
+        <w:rPr>
+          <w:rFonts w:ascii="Times New Roman" w:hAnsi="Times New Roman" w:cs="Times New Roman"/>
+          <w:sz w:val="24"/>
+          <w:szCs w:val="24"/>
+        </w:rPr>
+        <w:t>TaxCollector</w:t>
+      </w:r>
+      <w:proofErr w:type="spellEnd"/>
+    </w:p>
+    <w:p>
+      <w:pPr>
+        <w:rPr>
+          <w:rFonts w:ascii="Times New Roman" w:hAnsi="Times New Roman" w:cs="Times New Roman"/>
+          <w:sz w:val="24"/>
+          <w:szCs w:val="24"/>
+        </w:rPr>
+      </w:pPr>
+      <w:r>
+        <w:rPr>
+          <w:rFonts w:ascii="Times New Roman" w:hAnsi="Times New Roman" w:cs="Times New Roman"/>
+          <w:sz w:val="24"/>
+          <w:szCs w:val="24"/>
+        </w:rPr>
+        <w:t xml:space="preserve">Le </w:t>
+      </w:r>
+      <w:proofErr w:type="spellStart"/>
+      <w:r>
+        <w:rPr>
+          <w:rFonts w:ascii="Times New Roman" w:hAnsi="Times New Roman" w:cs="Times New Roman"/>
+          <w:sz w:val="24"/>
+          <w:szCs w:val="24"/>
+        </w:rPr>
+        <w:t>tax</w:t>
+      </w:r>
+      <w:proofErr w:type="spellEnd"/>
+      <w:r>
+        <w:rPr>
+          <w:rFonts w:ascii="Times New Roman" w:hAnsi="Times New Roman" w:cs="Times New Roman"/>
+          <w:sz w:val="24"/>
+          <w:szCs w:val="24"/>
+        </w:rPr>
+        <w:t xml:space="preserve"> collector peut consulter les contraventions qui ont été acceptées par les chefs de polic</w:t>
+      </w:r>
+      <w:r>
+        <w:rPr>
+          <w:rFonts w:ascii="Times New Roman" w:hAnsi="Times New Roman" w:cs="Times New Roman"/>
+          <w:sz w:val="24"/>
+          <w:szCs w:val="24"/>
+        </w:rPr>
+        <w:t>e et « envoyer une lettre » à l’accusé</w:t>
+      </w:r>
+      <w:r>
+        <w:rPr>
+          <w:rFonts w:ascii="Times New Roman" w:hAnsi="Times New Roman" w:cs="Times New Roman"/>
+          <w:sz w:val="24"/>
+          <w:szCs w:val="24"/>
+        </w:rPr>
+        <w:t>, s’il n’est pas inconnu</w:t>
+      </w:r>
+      <w:r>
+        <w:rPr>
+          <w:rFonts w:ascii="Times New Roman" w:hAnsi="Times New Roman" w:cs="Times New Roman"/>
+          <w:sz w:val="24"/>
+          <w:szCs w:val="24"/>
+        </w:rPr>
+        <w:t>. L’envoi de lettre n’est pas géré par le programme mais il n’est possible d’appuyer sur le bouton d’envoi qu’une seule fois.</w:t>
+      </w:r>
+      <w:r>
+        <w:rPr>
+          <w:rFonts w:ascii="Times New Roman" w:hAnsi="Times New Roman" w:cs="Times New Roman"/>
+          <w:sz w:val="24"/>
+          <w:szCs w:val="24"/>
+        </w:rPr>
+        <w:t xml:space="preserve"> </w:t>
+      </w:r>
+      <w:r>
+        <w:rPr>
+          <w:rFonts w:ascii="Times New Roman" w:hAnsi="Times New Roman" w:cs="Times New Roman"/>
+          <w:sz w:val="24"/>
+          <w:szCs w:val="24"/>
+        </w:rPr>
+        <w:t>Une extension du programme est alors possible.</w:t>
+      </w:r>
     </w:p>
     <w:p>
       <w:pPr>
@@ -5969,7 +6268,6 @@
     <w:p/>
     <w:p/>
     <w:p/>
-    <w:p/>
     <w:p>
       <w:pPr>
         <w:pStyle w:val="Titre1"/>
@@ -5988,30 +6286,80 @@
           <w:ilvl w:val="0"/>
           <w:numId w:val="15"/>
         </w:numPr>
-      </w:pPr>
-      <w:r>
+        <w:rPr>
+          <w:rFonts w:ascii="Times New Roman" w:hAnsi="Times New Roman" w:cs="Times New Roman"/>
+          <w:sz w:val="24"/>
+          <w:szCs w:val="24"/>
+        </w:rPr>
+      </w:pPr>
+      <w:r>
+        <w:rPr>
+          <w:rFonts w:ascii="Times New Roman" w:hAnsi="Times New Roman" w:cs="Times New Roman"/>
+          <w:sz w:val="24"/>
+          <w:szCs w:val="24"/>
+        </w:rPr>
         <w:t xml:space="preserve">Lancer via la servlet </w:t>
       </w:r>
       <w:proofErr w:type="spellStart"/>
       <w:r>
+        <w:rPr>
+          <w:rFonts w:ascii="Times New Roman" w:hAnsi="Times New Roman" w:cs="Times New Roman"/>
+          <w:sz w:val="24"/>
+          <w:szCs w:val="24"/>
+        </w:rPr>
         <w:t>SignIn</w:t>
       </w:r>
       <w:proofErr w:type="spellEnd"/>
       <w:r>
+        <w:rPr>
+          <w:rFonts w:ascii="Times New Roman" w:hAnsi="Times New Roman" w:cs="Times New Roman"/>
+          <w:sz w:val="24"/>
+          <w:szCs w:val="24"/>
+        </w:rPr>
+        <w:t>,</w:t>
+      </w:r>
+      <w:r>
+        <w:rPr>
+          <w:rFonts w:ascii="Times New Roman" w:hAnsi="Times New Roman" w:cs="Times New Roman"/>
+          <w:sz w:val="24"/>
+          <w:szCs w:val="24"/>
+        </w:rPr>
         <w:t xml:space="preserve"> depuis éclipse</w:t>
       </w:r>
-    </w:p>
-    <w:p>
-      <w:pPr>
-        <w:rPr>
+      <w:r>
+        <w:rPr>
+          <w:rFonts w:ascii="Times New Roman" w:hAnsi="Times New Roman" w:cs="Times New Roman"/>
+          <w:sz w:val="24"/>
+          <w:szCs w:val="24"/>
+        </w:rPr>
+        <w:t>,</w:t>
+      </w:r>
+      <w:r>
+        <w:rPr>
+          <w:rFonts w:ascii="Times New Roman" w:hAnsi="Times New Roman" w:cs="Times New Roman"/>
+          <w:sz w:val="24"/>
+          <w:szCs w:val="24"/>
+        </w:rPr>
+        <w:t xml:space="preserve"> dont le chemin est le suivant : </w:t>
+      </w:r>
+    </w:p>
+    <w:p>
+      <w:pPr>
+        <w:rPr>
+          <w:rFonts w:ascii="Times New Roman" w:hAnsi="Times New Roman" w:cs="Times New Roman"/>
           <w:i/>
           <w:iCs/>
-        </w:rPr>
-      </w:pPr>
-      <w:r>
-        <w:rPr>
+          <w:sz w:val="24"/>
+          <w:szCs w:val="24"/>
+        </w:rPr>
+      </w:pPr>
+      <w:r>
+        <w:rPr>
+          <w:rFonts w:ascii="Times New Roman" w:hAnsi="Times New Roman" w:cs="Times New Roman"/>
           <w:i/>
           <w:iCs/>
+          <w:sz w:val="24"/>
+          <w:szCs w:val="24"/>
         </w:rPr>
         <w:t>/ClientSide/src/main/java/be/pirbaert/servlets/SignIn.java</w:t>
       </w:r>
@@ -6023,11 +6371,26 @@
           <w:ilvl w:val="0"/>
           <w:numId w:val="15"/>
         </w:numPr>
-      </w:pPr>
-      <w:r>
+        <w:rPr>
+          <w:rFonts w:ascii="Times New Roman" w:hAnsi="Times New Roman" w:cs="Times New Roman"/>
+          <w:sz w:val="24"/>
+          <w:szCs w:val="24"/>
+        </w:rPr>
+      </w:pPr>
+      <w:r>
+        <w:rPr>
+          <w:rFonts w:ascii="Times New Roman" w:hAnsi="Times New Roman" w:cs="Times New Roman"/>
+          <w:sz w:val="24"/>
+          <w:szCs w:val="24"/>
+        </w:rPr>
         <w:t>Lancer via un URL</w:t>
       </w:r>
       <w:r>
+        <w:rPr>
+          <w:rFonts w:ascii="Times New Roman" w:hAnsi="Times New Roman" w:cs="Times New Roman"/>
+          <w:sz w:val="24"/>
+          <w:szCs w:val="24"/>
+        </w:rPr>
         <w:t>, après avoir démarré le serveur</w:t>
       </w:r>
     </w:p>
@@ -6472,27 +6835,15 @@
         </w:rPr>
         <w:t>MDP :</w:t>
       </w:r>
+      <w:bookmarkEnd w:id="4"/>
     </w:p>
     <w:p>
       <w:pPr>
         <w:pStyle w:val="Titre2"/>
       </w:pPr>
+      <w:bookmarkStart w:id="5" w:name="_Toc107397864"/>
       <w:r>
         <w:lastRenderedPageBreak/>
-        <w:t>Démarrer le programme</w:t>
-      </w:r>
-      <w:bookmarkEnd w:id="4"/>
-    </w:p>
-    <w:p/>
-    <w:p/>
-    <w:p/>
-    <w:p/>
-    <w:p>
-      <w:pPr>
-        <w:pStyle w:val="Titre2"/>
-      </w:pPr>
-      <w:bookmarkStart w:id="5" w:name="_Toc107397864"/>
-      <w:r>
         <w:t>Lien Git</w:t>
       </w:r>
       <w:bookmarkEnd w:id="5"/>
@@ -6602,12 +6953,14 @@
     <w:p/>
     <w:p/>
     <w:p/>
+    <w:p/>
     <w:p>
       <w:pPr>
         <w:pStyle w:val="Titre1"/>
       </w:pPr>
       <w:bookmarkStart w:id="6" w:name="_Toc107397865"/>
       <w:r>
+        <w:lastRenderedPageBreak/>
         <w:t>Base de données</w:t>
       </w:r>
       <w:bookmarkEnd w:id="6"/>
@@ -6651,613 +7004,15 @@
           <w:szCs w:val="24"/>
         </w:rPr>
       </w:pPr>
-    </w:p>
-    <w:p>
-      <w:pPr>
-        <w:rPr>
-          <w:rFonts w:ascii="Times New Roman" w:hAnsi="Times New Roman" w:cs="Times New Roman"/>
-          <w:sz w:val="24"/>
-          <w:szCs w:val="24"/>
-        </w:rPr>
-      </w:pPr>
-    </w:p>
-    <w:p>
-      <w:pPr>
-        <w:rPr>
-          <w:rFonts w:ascii="Times New Roman" w:hAnsi="Times New Roman" w:cs="Times New Roman"/>
-          <w:sz w:val="24"/>
-          <w:szCs w:val="24"/>
-        </w:rPr>
-      </w:pPr>
-    </w:p>
-    <w:p>
-      <w:pPr>
-        <w:rPr>
-          <w:rFonts w:ascii="Times New Roman" w:hAnsi="Times New Roman" w:cs="Times New Roman"/>
-          <w:sz w:val="24"/>
-          <w:szCs w:val="24"/>
-        </w:rPr>
-      </w:pPr>
-    </w:p>
-    <w:p>
-      <w:pPr>
-        <w:rPr>
-          <w:rFonts w:ascii="Times New Roman" w:hAnsi="Times New Roman" w:cs="Times New Roman"/>
-          <w:sz w:val="24"/>
-          <w:szCs w:val="24"/>
-        </w:rPr>
-      </w:pPr>
-    </w:p>
-    <w:p>
-      <w:pPr>
-        <w:rPr>
-          <w:rFonts w:ascii="Times New Roman" w:hAnsi="Times New Roman" w:cs="Times New Roman"/>
-          <w:sz w:val="24"/>
-          <w:szCs w:val="24"/>
-        </w:rPr>
-      </w:pPr>
-    </w:p>
-    <w:p>
-      <w:pPr>
-        <w:rPr>
-          <w:rFonts w:ascii="Times New Roman" w:hAnsi="Times New Roman" w:cs="Times New Roman"/>
-          <w:sz w:val="24"/>
-          <w:szCs w:val="24"/>
-        </w:rPr>
-      </w:pPr>
-    </w:p>
-    <w:p>
-      <w:pPr>
-        <w:rPr>
-          <w:rFonts w:ascii="Times New Roman" w:hAnsi="Times New Roman" w:cs="Times New Roman"/>
-          <w:sz w:val="24"/>
-          <w:szCs w:val="24"/>
-        </w:rPr>
-      </w:pPr>
-    </w:p>
-    <w:p>
-      <w:pPr>
-        <w:rPr>
-          <w:rFonts w:ascii="Times New Roman" w:hAnsi="Times New Roman" w:cs="Times New Roman"/>
-          <w:sz w:val="24"/>
-          <w:szCs w:val="24"/>
-        </w:rPr>
-      </w:pPr>
-    </w:p>
-    <w:p>
-      <w:pPr>
-        <w:rPr>
-          <w:rFonts w:ascii="Times New Roman" w:hAnsi="Times New Roman" w:cs="Times New Roman"/>
-          <w:sz w:val="24"/>
-          <w:szCs w:val="24"/>
-        </w:rPr>
-      </w:pPr>
-    </w:p>
-    <w:p>
-      <w:pPr>
-        <w:rPr>
-          <w:rFonts w:ascii="Times New Roman" w:hAnsi="Times New Roman" w:cs="Times New Roman"/>
-          <w:sz w:val="24"/>
-          <w:szCs w:val="24"/>
-        </w:rPr>
-      </w:pPr>
-    </w:p>
-    <w:p>
-      <w:pPr>
-        <w:rPr>
-          <w:rFonts w:ascii="Times New Roman" w:hAnsi="Times New Roman" w:cs="Times New Roman"/>
-          <w:sz w:val="24"/>
-          <w:szCs w:val="24"/>
-        </w:rPr>
-      </w:pPr>
-    </w:p>
-    <w:p>
-      <w:pPr>
-        <w:rPr>
-          <w:rFonts w:ascii="Times New Roman" w:hAnsi="Times New Roman" w:cs="Times New Roman"/>
-          <w:sz w:val="24"/>
-          <w:szCs w:val="24"/>
-        </w:rPr>
-      </w:pPr>
-    </w:p>
-    <w:p>
-      <w:pPr>
-        <w:rPr>
-          <w:rFonts w:ascii="Times New Roman" w:hAnsi="Times New Roman" w:cs="Times New Roman"/>
-          <w:sz w:val="24"/>
-          <w:szCs w:val="24"/>
-        </w:rPr>
-      </w:pPr>
-    </w:p>
-    <w:p>
-      <w:pPr>
-        <w:rPr>
-          <w:rFonts w:ascii="Times New Roman" w:hAnsi="Times New Roman" w:cs="Times New Roman"/>
-          <w:sz w:val="24"/>
-          <w:szCs w:val="24"/>
-        </w:rPr>
-      </w:pPr>
-    </w:p>
-    <w:p>
-      <w:pPr>
-        <w:rPr>
-          <w:rFonts w:ascii="Times New Roman" w:hAnsi="Times New Roman" w:cs="Times New Roman"/>
-          <w:sz w:val="24"/>
-          <w:szCs w:val="24"/>
-        </w:rPr>
-      </w:pPr>
-    </w:p>
-    <w:p>
-      <w:pPr>
-        <w:rPr>
-          <w:rFonts w:ascii="Times New Roman" w:hAnsi="Times New Roman" w:cs="Times New Roman"/>
-          <w:sz w:val="24"/>
-          <w:szCs w:val="24"/>
-        </w:rPr>
-      </w:pPr>
-    </w:p>
-    <w:p>
-      <w:pPr>
-        <w:rPr>
-          <w:rFonts w:ascii="Times New Roman" w:hAnsi="Times New Roman" w:cs="Times New Roman"/>
-          <w:sz w:val="24"/>
-          <w:szCs w:val="24"/>
-        </w:rPr>
-      </w:pPr>
-    </w:p>
-    <w:p>
-      <w:pPr>
-        <w:rPr>
-          <w:rFonts w:ascii="Times New Roman" w:hAnsi="Times New Roman" w:cs="Times New Roman"/>
-          <w:sz w:val="24"/>
-          <w:szCs w:val="24"/>
-        </w:rPr>
-      </w:pPr>
-    </w:p>
-    <w:p>
-      <w:pPr>
-        <w:rPr>
-          <w:rFonts w:ascii="Times New Roman" w:hAnsi="Times New Roman" w:cs="Times New Roman"/>
-          <w:sz w:val="24"/>
-          <w:szCs w:val="24"/>
-        </w:rPr>
-      </w:pPr>
-    </w:p>
-    <w:p>
-      <w:pPr>
-        <w:rPr>
-          <w:rFonts w:ascii="Times New Roman" w:hAnsi="Times New Roman" w:cs="Times New Roman"/>
-          <w:sz w:val="24"/>
-          <w:szCs w:val="24"/>
-        </w:rPr>
-      </w:pPr>
-    </w:p>
-    <w:p>
-      <w:pPr>
-        <w:rPr>
-          <w:rFonts w:ascii="Times New Roman" w:hAnsi="Times New Roman" w:cs="Times New Roman"/>
-          <w:sz w:val="24"/>
-          <w:szCs w:val="24"/>
-        </w:rPr>
-      </w:pPr>
-    </w:p>
-    <w:p>
-      <w:pPr>
-        <w:rPr>
-          <w:rFonts w:ascii="Times New Roman" w:hAnsi="Times New Roman" w:cs="Times New Roman"/>
-          <w:sz w:val="24"/>
-          <w:szCs w:val="24"/>
-        </w:rPr>
-      </w:pPr>
-    </w:p>
-    <w:p>
-      <w:pPr>
-        <w:rPr>
-          <w:rFonts w:ascii="Times New Roman" w:hAnsi="Times New Roman" w:cs="Times New Roman"/>
-          <w:sz w:val="24"/>
-          <w:szCs w:val="24"/>
-        </w:rPr>
-      </w:pPr>
-    </w:p>
-    <w:p>
-      <w:pPr>
-        <w:rPr>
-          <w:rFonts w:ascii="Times New Roman" w:hAnsi="Times New Roman" w:cs="Times New Roman"/>
-          <w:sz w:val="24"/>
-          <w:szCs w:val="24"/>
-        </w:rPr>
-      </w:pPr>
-    </w:p>
-    <w:p>
-      <w:pPr>
-        <w:rPr>
-          <w:rFonts w:ascii="Times New Roman" w:hAnsi="Times New Roman" w:cs="Times New Roman"/>
-          <w:sz w:val="24"/>
-          <w:szCs w:val="24"/>
-        </w:rPr>
-      </w:pPr>
-    </w:p>
-    <w:p>
-      <w:pPr>
-        <w:rPr>
-          <w:rFonts w:ascii="Times New Roman" w:hAnsi="Times New Roman" w:cs="Times New Roman"/>
-          <w:sz w:val="24"/>
-          <w:szCs w:val="24"/>
-        </w:rPr>
-      </w:pPr>
-    </w:p>
-    <w:p>
-      <w:pPr>
-        <w:pStyle w:val="Titre2"/>
-        <w:rPr>
-          <w:lang w:val="fr-FR"/>
-        </w:rPr>
-      </w:pPr>
-      <w:bookmarkStart w:id="8" w:name="_Toc107397867"/>
-      <w:r>
-        <w:rPr>
-          <w:lang w:val="fr-FR"/>
-        </w:rPr>
-        <w:t>PL SQL</w:t>
-      </w:r>
-      <w:bookmarkEnd w:id="8"/>
-    </w:p>
-    <w:p>
-      <w:pPr>
-        <w:pStyle w:val="Titre3"/>
-        <w:rPr>
-          <w:lang w:val="fr-FR"/>
-        </w:rPr>
-      </w:pPr>
-      <w:bookmarkStart w:id="9" w:name="_Toc107397868"/>
-      <w:r>
-        <w:rPr>
-          <w:lang w:val="fr-FR"/>
-        </w:rPr>
-        <w:t>DDL</w:t>
-      </w:r>
-      <w:bookmarkEnd w:id="9"/>
-    </w:p>
-    <w:p>
-      <w:pPr>
-        <w:pStyle w:val="Paragraphedeliste"/>
-        <w:numPr>
-          <w:ilvl w:val="0"/>
-          <w:numId w:val="9"/>
-        </w:numPr>
-        <w:rPr>
-          <w:rFonts w:ascii="Times New Roman" w:hAnsi="Times New Roman" w:cs="Times New Roman"/>
-          <w:sz w:val="24"/>
-          <w:szCs w:val="24"/>
-          <w:lang w:val="en-GB"/>
-        </w:rPr>
-      </w:pPr>
-      <w:r>
-        <w:rPr>
-          <w:rFonts w:ascii="Times New Roman" w:hAnsi="Times New Roman" w:cs="Times New Roman"/>
-          <w:sz w:val="24"/>
-          <w:szCs w:val="24"/>
-          <w:lang w:val="en-GB"/>
-        </w:rPr>
-        <w:t>SGB</w:t>
-      </w:r>
-      <w:r>
-        <w:rPr>
-          <w:rFonts w:ascii="Times New Roman" w:hAnsi="Times New Roman" w:cs="Times New Roman"/>
-          <w:sz w:val="24"/>
-          <w:szCs w:val="24"/>
-          <w:lang w:val="en-GB"/>
-        </w:rPr>
-        <w:t>D\</w:t>
-      </w:r>
-      <w:proofErr w:type="spellStart"/>
-      <w:r>
-        <w:rPr>
-          <w:rFonts w:ascii="Times New Roman" w:hAnsi="Times New Roman" w:cs="Times New Roman"/>
-          <w:sz w:val="24"/>
-          <w:szCs w:val="24"/>
-          <w:lang w:val="en-GB"/>
-        </w:rPr>
-        <w:t>Usely</w:t>
-      </w:r>
-      <w:proofErr w:type="spellEnd"/>
-      <w:r>
-        <w:rPr>
-          <w:rFonts w:ascii="Times New Roman" w:hAnsi="Times New Roman" w:cs="Times New Roman"/>
-          <w:sz w:val="24"/>
-          <w:szCs w:val="24"/>
-          <w:lang w:val="en-GB"/>
-        </w:rPr>
-        <w:t>\</w:t>
-      </w:r>
-      <w:r>
-        <w:rPr>
-          <w:lang w:val="en-GB"/>
-        </w:rPr>
-        <w:t xml:space="preserve"> </w:t>
-      </w:r>
-      <w:r>
-        <w:rPr>
-          <w:rFonts w:ascii="Times New Roman" w:hAnsi="Times New Roman" w:cs="Times New Roman"/>
-          <w:sz w:val="24"/>
-          <w:szCs w:val="24"/>
-          <w:lang w:val="en-GB"/>
-        </w:rPr>
-        <w:t>Script-Police-</w:t>
-      </w:r>
-      <w:proofErr w:type="spellStart"/>
-      <w:r>
-        <w:rPr>
-          <w:rFonts w:ascii="Times New Roman" w:hAnsi="Times New Roman" w:cs="Times New Roman"/>
-          <w:sz w:val="24"/>
-          <w:szCs w:val="24"/>
-          <w:lang w:val="en-GB"/>
-        </w:rPr>
-        <w:t>Create.sql</w:t>
-      </w:r>
-      <w:proofErr w:type="spellEnd"/>
-    </w:p>
-    <w:p>
-      <w:pPr>
-        <w:pStyle w:val="Titre3"/>
-        <w:rPr>
-          <w:lang w:val="en-GB"/>
-        </w:rPr>
-      </w:pPr>
-      <w:r>
-        <w:rPr>
-          <w:lang w:val="en-GB"/>
-        </w:rPr>
-        <w:t>P</w:t>
-      </w:r>
-      <w:r>
-        <w:rPr>
-          <w:lang w:val="en-GB"/>
-        </w:rPr>
-        <w:t>ackages</w:t>
-      </w:r>
-    </w:p>
-    <w:p>
-      <w:pPr>
-        <w:pStyle w:val="Paragraphedeliste"/>
-        <w:numPr>
-          <w:ilvl w:val="0"/>
-          <w:numId w:val="9"/>
-        </w:numPr>
-        <w:rPr>
-          <w:rFonts w:ascii="Times New Roman" w:hAnsi="Times New Roman" w:cs="Times New Roman"/>
-          <w:sz w:val="24"/>
-          <w:szCs w:val="24"/>
-          <w:lang w:val="en-GB"/>
-        </w:rPr>
-      </w:pPr>
-      <w:r>
-        <w:rPr>
-          <w:rFonts w:ascii="Times New Roman" w:hAnsi="Times New Roman" w:cs="Times New Roman"/>
-          <w:sz w:val="24"/>
-          <w:szCs w:val="24"/>
-          <w:lang w:val="en-GB"/>
-        </w:rPr>
-        <w:t>SGBD\proc</w:t>
-      </w:r>
-    </w:p>
-    <w:p>
-      <w:pPr>
-        <w:rPr>
-          <w:rFonts w:ascii="Times New Roman" w:hAnsi="Times New Roman" w:cs="Times New Roman"/>
-          <w:sz w:val="24"/>
-          <w:szCs w:val="24"/>
-          <w:lang w:val="en-GB"/>
-        </w:rPr>
-      </w:pPr>
-    </w:p>
-    <w:p>
-      <w:pPr>
-        <w:rPr>
-          <w:rFonts w:ascii="Times New Roman" w:hAnsi="Times New Roman" w:cs="Times New Roman"/>
-          <w:sz w:val="24"/>
-          <w:szCs w:val="24"/>
-          <w:lang w:val="en-GB"/>
-        </w:rPr>
-      </w:pPr>
-    </w:p>
-    <w:p>
-      <w:pPr>
-        <w:rPr>
-          <w:lang w:val="en-GB"/>
-        </w:rPr>
-      </w:pPr>
-    </w:p>
-    <w:p>
-      <w:pPr>
-        <w:rPr>
-          <w:lang w:val="en-GB"/>
-        </w:rPr>
-      </w:pPr>
-    </w:p>
-    <w:p>
-      <w:pPr>
-        <w:rPr>
-          <w:lang w:val="en-GB"/>
-        </w:rPr>
-      </w:pPr>
-    </w:p>
-    <w:p>
-      <w:pPr>
-        <w:rPr>
-          <w:lang w:val="en-GB"/>
-        </w:rPr>
-      </w:pPr>
-    </w:p>
-    <w:p>
-      <w:pPr>
-        <w:rPr>
-          <w:lang w:val="en-GB"/>
-        </w:rPr>
-      </w:pPr>
-    </w:p>
-    <w:p>
-      <w:pPr>
-        <w:rPr>
-          <w:lang w:val="en-GB"/>
-        </w:rPr>
-      </w:pPr>
-    </w:p>
-    <w:p>
-      <w:pPr>
-        <w:rPr>
-          <w:lang w:val="en-GB"/>
-        </w:rPr>
-      </w:pPr>
-    </w:p>
-    <w:p>
-      <w:pPr>
-        <w:rPr>
-          <w:lang w:val="en-GB"/>
-        </w:rPr>
-      </w:pPr>
-    </w:p>
-    <w:p>
-      <w:pPr>
-        <w:rPr>
-          <w:lang w:val="en-GB"/>
-        </w:rPr>
-      </w:pPr>
-    </w:p>
-    <w:p>
-      <w:pPr>
-        <w:rPr>
-          <w:lang w:val="en-GB"/>
-        </w:rPr>
-      </w:pPr>
-    </w:p>
-    <w:p>
-      <w:pPr>
-        <w:rPr>
-          <w:lang w:val="en-GB"/>
-        </w:rPr>
-      </w:pPr>
-    </w:p>
-    <w:p>
-      <w:pPr>
-        <w:rPr>
-          <w:lang w:val="en-GB"/>
-        </w:rPr>
-      </w:pPr>
-    </w:p>
-    <w:p>
-      <w:pPr>
-        <w:rPr>
-          <w:lang w:val="en-GB"/>
-        </w:rPr>
-      </w:pPr>
-    </w:p>
-    <w:p>
-      <w:pPr>
-        <w:rPr>
-          <w:lang w:val="en-GB"/>
-        </w:rPr>
-      </w:pPr>
-    </w:p>
-    <w:p>
-      <w:pPr>
-        <w:rPr>
-          <w:lang w:val="en-GB"/>
-        </w:rPr>
-      </w:pPr>
-    </w:p>
-    <w:p>
-      <w:pPr>
-        <w:rPr>
-          <w:lang w:val="en-GB"/>
-        </w:rPr>
-      </w:pPr>
-    </w:p>
-    <w:p>
-      <w:pPr>
-        <w:rPr>
-          <w:lang w:val="en-GB"/>
-        </w:rPr>
-      </w:pPr>
-    </w:p>
-    <w:p>
-      <w:pPr>
-        <w:rPr>
-          <w:lang w:val="en-GB"/>
-        </w:rPr>
-      </w:pPr>
-    </w:p>
-    <w:p>
-      <w:pPr>
-        <w:rPr>
-          <w:lang w:val="en-GB"/>
-        </w:rPr>
-      </w:pPr>
-    </w:p>
-    <w:p>
-      <w:pPr>
-        <w:pStyle w:val="Titre1"/>
-        <w:rPr>
-          <w:lang w:val="en-GB"/>
-        </w:rPr>
-      </w:pPr>
-      <w:bookmarkStart w:id="10" w:name="_Toc107397870"/>
-      <w:r>
-        <w:rPr>
-          <w:lang w:val="en-GB"/>
-        </w:rPr>
-        <w:lastRenderedPageBreak/>
-        <w:t>Analyse</w:t>
-      </w:r>
-      <w:bookmarkEnd w:id="10"/>
-    </w:p>
-    <w:p>
-      <w:pPr>
-        <w:pStyle w:val="Titre2"/>
-        <w:rPr>
-          <w:lang w:val="en-GB"/>
-        </w:rPr>
-      </w:pPr>
-      <w:bookmarkStart w:id="11" w:name="_Toc107397871"/>
-      <w:r>
-        <w:rPr>
-          <w:lang w:val="en-GB"/>
-        </w:rPr>
-        <w:t>Use case diagram</w:t>
-      </w:r>
-      <w:bookmarkEnd w:id="11"/>
-    </w:p>
-    <w:p>
-      <w:pPr>
-        <w:pStyle w:val="Titre3"/>
-        <w:rPr>
-          <w:lang w:val="en-GB"/>
-        </w:rPr>
-      </w:pPr>
-      <w:bookmarkStart w:id="12" w:name="_Toc107397872"/>
-      <w:r>
-        <w:rPr>
-          <w:lang w:val="en-GB"/>
-        </w:rPr>
-        <w:t>Jet 1</w:t>
-      </w:r>
-      <w:bookmarkEnd w:id="12"/>
-    </w:p>
-    <w:p>
-      <w:pPr>
-        <w:rPr>
-          <w:lang w:val="en-GB"/>
-        </w:rPr>
-      </w:pPr>
       <w:r>
         <w:rPr>
           <w:noProof/>
         </w:rPr>
         <w:drawing>
-          <wp:inline distT="0" distB="0" distL="0" distR="0" wp14:anchorId="19D2B811" wp14:editId="32198525">
-            <wp:extent cx="5760720" cy="4514215"/>
-            <wp:effectExtent l="0" t="0" r="0" b="635"/>
-            <wp:docPr id="34" name="Image 34"/>
+          <wp:inline distT="0" distB="0" distL="0" distR="0" wp14:anchorId="1A1CCB11" wp14:editId="1D0D1632">
+            <wp:extent cx="5760720" cy="5011420"/>
+            <wp:effectExtent l="0" t="0" r="0" b="0"/>
+            <wp:docPr id="39" name="Image 39"/>
             <wp:cNvGraphicFramePr>
               <a:graphicFrameLocks xmlns:a="http://schemas.openxmlformats.org/drawingml/2006/main" noChangeAspect="1"/>
             </wp:cNvGraphicFramePr>
@@ -7277,7 +7032,7 @@
                   <pic:spPr>
                     <a:xfrm>
                       <a:off x="0" y="0"/>
-                      <a:ext cx="5760720" cy="4514215"/>
+                      <a:ext cx="5760720" cy="5011420"/>
                     </a:xfrm>
                     <a:prstGeom prst="rect">
                       <a:avLst/>
@@ -7292,61 +7047,458 @@
     </w:p>
     <w:p>
       <w:pPr>
+        <w:rPr>
+          <w:rFonts w:ascii="Times New Roman" w:hAnsi="Times New Roman" w:cs="Times New Roman"/>
+          <w:sz w:val="24"/>
+          <w:szCs w:val="24"/>
+        </w:rPr>
+      </w:pPr>
+    </w:p>
+    <w:p>
+      <w:pPr>
+        <w:rPr>
+          <w:rFonts w:ascii="Times New Roman" w:hAnsi="Times New Roman" w:cs="Times New Roman"/>
+          <w:sz w:val="24"/>
+          <w:szCs w:val="24"/>
+        </w:rPr>
+      </w:pPr>
+    </w:p>
+    <w:p>
+      <w:pPr>
+        <w:rPr>
+          <w:rFonts w:ascii="Times New Roman" w:hAnsi="Times New Roman" w:cs="Times New Roman"/>
+          <w:sz w:val="24"/>
+          <w:szCs w:val="24"/>
+        </w:rPr>
+      </w:pPr>
+    </w:p>
+    <w:p>
+      <w:pPr>
+        <w:rPr>
+          <w:rFonts w:ascii="Times New Roman" w:hAnsi="Times New Roman" w:cs="Times New Roman"/>
+          <w:sz w:val="24"/>
+          <w:szCs w:val="24"/>
+        </w:rPr>
+      </w:pPr>
+    </w:p>
+    <w:p>
+      <w:pPr>
+        <w:rPr>
+          <w:rFonts w:ascii="Times New Roman" w:hAnsi="Times New Roman" w:cs="Times New Roman"/>
+          <w:sz w:val="24"/>
+          <w:szCs w:val="24"/>
+        </w:rPr>
+      </w:pPr>
+    </w:p>
+    <w:p>
+      <w:pPr>
+        <w:rPr>
+          <w:rFonts w:ascii="Times New Roman" w:hAnsi="Times New Roman" w:cs="Times New Roman"/>
+          <w:sz w:val="24"/>
+          <w:szCs w:val="24"/>
+        </w:rPr>
+      </w:pPr>
+    </w:p>
+    <w:p>
+      <w:pPr>
+        <w:rPr>
+          <w:rFonts w:ascii="Times New Roman" w:hAnsi="Times New Roman" w:cs="Times New Roman"/>
+          <w:sz w:val="24"/>
+          <w:szCs w:val="24"/>
+        </w:rPr>
+      </w:pPr>
+    </w:p>
+    <w:p>
+      <w:pPr>
+        <w:rPr>
+          <w:rFonts w:ascii="Times New Roman" w:hAnsi="Times New Roman" w:cs="Times New Roman"/>
+          <w:sz w:val="24"/>
+          <w:szCs w:val="24"/>
+        </w:rPr>
+      </w:pPr>
+    </w:p>
+    <w:p>
+      <w:pPr>
+        <w:rPr>
+          <w:rFonts w:ascii="Times New Roman" w:hAnsi="Times New Roman" w:cs="Times New Roman"/>
+          <w:sz w:val="24"/>
+          <w:szCs w:val="24"/>
+        </w:rPr>
+      </w:pPr>
+    </w:p>
+    <w:p>
+      <w:pPr>
+        <w:pStyle w:val="Titre2"/>
+        <w:rPr>
+          <w:lang w:val="fr-FR"/>
+        </w:rPr>
+      </w:pPr>
+      <w:bookmarkStart w:id="8" w:name="_Toc107397867"/>
+      <w:r>
+        <w:rPr>
+          <w:lang w:val="fr-FR"/>
+        </w:rPr>
+        <w:lastRenderedPageBreak/>
+        <w:t>PL SQL</w:t>
+      </w:r>
+      <w:bookmarkEnd w:id="8"/>
+    </w:p>
+    <w:p>
+      <w:pPr>
         <w:pStyle w:val="Titre3"/>
         <w:rPr>
+          <w:lang w:val="fr-FR"/>
+        </w:rPr>
+      </w:pPr>
+      <w:bookmarkStart w:id="9" w:name="_Toc107397868"/>
+      <w:r>
+        <w:rPr>
+          <w:lang w:val="fr-FR"/>
+        </w:rPr>
+        <w:t>DDL</w:t>
+      </w:r>
+      <w:bookmarkEnd w:id="9"/>
+    </w:p>
+    <w:p>
+      <w:pPr>
+        <w:pStyle w:val="Paragraphedeliste"/>
+        <w:numPr>
+          <w:ilvl w:val="0"/>
+          <w:numId w:val="9"/>
+        </w:numPr>
+        <w:rPr>
+          <w:rFonts w:ascii="Times New Roman" w:hAnsi="Times New Roman" w:cs="Times New Roman"/>
+          <w:sz w:val="24"/>
+          <w:szCs w:val="24"/>
           <w:lang w:val="en-GB"/>
         </w:rPr>
       </w:pPr>
       <w:r>
         <w:rPr>
+          <w:rFonts w:ascii="Times New Roman" w:hAnsi="Times New Roman" w:cs="Times New Roman"/>
+          <w:sz w:val="24"/>
+          <w:szCs w:val="24"/>
           <w:lang w:val="en-GB"/>
         </w:rPr>
-        <w:t>Jet 2</w:t>
-      </w:r>
-    </w:p>
-    <w:p>
-      <w:pPr>
-        <w:rPr>
+        <w:t>SGB</w:t>
+      </w:r>
+      <w:r>
+        <w:rPr>
+          <w:rFonts w:ascii="Times New Roman" w:hAnsi="Times New Roman" w:cs="Times New Roman"/>
+          <w:sz w:val="24"/>
+          <w:szCs w:val="24"/>
           <w:lang w:val="en-GB"/>
         </w:rPr>
-      </w:pPr>
+        <w:t>D\</w:t>
+      </w:r>
+      <w:proofErr w:type="spellStart"/>
+      <w:r>
+        <w:rPr>
+          <w:rFonts w:ascii="Times New Roman" w:hAnsi="Times New Roman" w:cs="Times New Roman"/>
+          <w:sz w:val="24"/>
+          <w:szCs w:val="24"/>
+          <w:lang w:val="en-GB"/>
+        </w:rPr>
+        <w:t>Usely</w:t>
+      </w:r>
+      <w:proofErr w:type="spellEnd"/>
+      <w:r>
+        <w:rPr>
+          <w:rFonts w:ascii="Times New Roman" w:hAnsi="Times New Roman" w:cs="Times New Roman"/>
+          <w:sz w:val="24"/>
+          <w:szCs w:val="24"/>
+          <w:lang w:val="en-GB"/>
+        </w:rPr>
+        <w:t>\</w:t>
+      </w:r>
+      <w:r>
+        <w:rPr>
+          <w:lang w:val="en-GB"/>
+        </w:rPr>
+        <w:t xml:space="preserve"> </w:t>
+      </w:r>
+      <w:r>
+        <w:rPr>
+          <w:rFonts w:ascii="Times New Roman" w:hAnsi="Times New Roman" w:cs="Times New Roman"/>
+          <w:sz w:val="24"/>
+          <w:szCs w:val="24"/>
+          <w:lang w:val="en-GB"/>
+        </w:rPr>
+        <w:t>Script-Police-</w:t>
+      </w:r>
+      <w:proofErr w:type="spellStart"/>
+      <w:r>
+        <w:rPr>
+          <w:rFonts w:ascii="Times New Roman" w:hAnsi="Times New Roman" w:cs="Times New Roman"/>
+          <w:sz w:val="24"/>
+          <w:szCs w:val="24"/>
+          <w:lang w:val="en-GB"/>
+        </w:rPr>
+        <w:t>Create.sql</w:t>
+      </w:r>
+      <w:proofErr w:type="spellEnd"/>
+    </w:p>
+    <w:p>
+      <w:pPr>
+        <w:pStyle w:val="Titre3"/>
+        <w:rPr>
+          <w:lang w:val="en-GB"/>
+        </w:rPr>
+      </w:pPr>
+      <w:r>
+        <w:rPr>
+          <w:lang w:val="en-GB"/>
+        </w:rPr>
+        <w:t>P</w:t>
+      </w:r>
+      <w:r>
+        <w:rPr>
+          <w:lang w:val="en-GB"/>
+        </w:rPr>
+        <w:t>ackages</w:t>
+      </w:r>
+    </w:p>
+    <w:p>
+      <w:pPr>
+        <w:pStyle w:val="Paragraphedeliste"/>
+        <w:numPr>
+          <w:ilvl w:val="0"/>
+          <w:numId w:val="9"/>
+        </w:numPr>
+        <w:rPr>
+          <w:rFonts w:ascii="Times New Roman" w:hAnsi="Times New Roman" w:cs="Times New Roman"/>
+          <w:sz w:val="24"/>
+          <w:szCs w:val="24"/>
+          <w:lang w:val="en-GB"/>
+        </w:rPr>
+      </w:pPr>
+      <w:r>
+        <w:rPr>
+          <w:rFonts w:ascii="Times New Roman" w:hAnsi="Times New Roman" w:cs="Times New Roman"/>
+          <w:sz w:val="24"/>
+          <w:szCs w:val="24"/>
+          <w:lang w:val="en-GB"/>
+        </w:rPr>
+        <w:t>SGBD\proc</w:t>
+      </w:r>
+    </w:p>
+    <w:p>
+      <w:pPr>
+        <w:rPr>
+          <w:rFonts w:ascii="Times New Roman" w:hAnsi="Times New Roman" w:cs="Times New Roman"/>
+          <w:sz w:val="24"/>
+          <w:szCs w:val="24"/>
+          <w:lang w:val="en-GB"/>
+        </w:rPr>
+      </w:pPr>
+    </w:p>
+    <w:p>
+      <w:pPr>
+        <w:rPr>
+          <w:rFonts w:ascii="Times New Roman" w:hAnsi="Times New Roman" w:cs="Times New Roman"/>
+          <w:sz w:val="24"/>
+          <w:szCs w:val="24"/>
+          <w:lang w:val="en-GB"/>
+        </w:rPr>
+      </w:pPr>
+    </w:p>
+    <w:p>
+      <w:pPr>
+        <w:rPr>
+          <w:lang w:val="en-GB"/>
+        </w:rPr>
+      </w:pPr>
+    </w:p>
+    <w:p>
+      <w:pPr>
+        <w:rPr>
+          <w:lang w:val="en-GB"/>
+        </w:rPr>
+      </w:pPr>
+    </w:p>
+    <w:p>
+      <w:pPr>
+        <w:rPr>
+          <w:lang w:val="en-GB"/>
+        </w:rPr>
+      </w:pPr>
+    </w:p>
+    <w:p>
+      <w:pPr>
+        <w:rPr>
+          <w:lang w:val="en-GB"/>
+        </w:rPr>
+      </w:pPr>
+    </w:p>
+    <w:p>
+      <w:pPr>
+        <w:rPr>
+          <w:lang w:val="en-GB"/>
+        </w:rPr>
+      </w:pPr>
+    </w:p>
+    <w:p>
+      <w:pPr>
+        <w:rPr>
+          <w:lang w:val="en-GB"/>
+        </w:rPr>
+      </w:pPr>
+    </w:p>
+    <w:p>
+      <w:pPr>
+        <w:rPr>
+          <w:lang w:val="en-GB"/>
+        </w:rPr>
+      </w:pPr>
+    </w:p>
+    <w:p>
+      <w:pPr>
+        <w:rPr>
+          <w:lang w:val="en-GB"/>
+        </w:rPr>
+      </w:pPr>
+    </w:p>
+    <w:p>
+      <w:pPr>
+        <w:rPr>
+          <w:lang w:val="en-GB"/>
+        </w:rPr>
+      </w:pPr>
+    </w:p>
+    <w:p>
+      <w:pPr>
+        <w:rPr>
+          <w:lang w:val="en-GB"/>
+        </w:rPr>
+      </w:pPr>
+    </w:p>
+    <w:p>
+      <w:pPr>
+        <w:rPr>
+          <w:lang w:val="en-GB"/>
+        </w:rPr>
+      </w:pPr>
+    </w:p>
+    <w:p>
+      <w:pPr>
+        <w:rPr>
+          <w:lang w:val="en-GB"/>
+        </w:rPr>
+      </w:pPr>
+    </w:p>
+    <w:p>
+      <w:pPr>
+        <w:rPr>
+          <w:lang w:val="en-GB"/>
+        </w:rPr>
+      </w:pPr>
+    </w:p>
+    <w:p>
+      <w:pPr>
+        <w:rPr>
+          <w:lang w:val="en-GB"/>
+        </w:rPr>
+      </w:pPr>
+    </w:p>
+    <w:p>
+      <w:pPr>
+        <w:rPr>
+          <w:lang w:val="en-GB"/>
+        </w:rPr>
+      </w:pPr>
+    </w:p>
+    <w:p>
+      <w:pPr>
+        <w:rPr>
+          <w:lang w:val="en-GB"/>
+        </w:rPr>
+      </w:pPr>
+    </w:p>
+    <w:p>
+      <w:pPr>
+        <w:rPr>
+          <w:lang w:val="en-GB"/>
+        </w:rPr>
+      </w:pPr>
+    </w:p>
+    <w:p>
+      <w:pPr>
+        <w:rPr>
+          <w:lang w:val="en-GB"/>
+        </w:rPr>
+      </w:pPr>
+    </w:p>
+    <w:p>
+      <w:pPr>
+        <w:rPr>
+          <w:lang w:val="en-GB"/>
+        </w:rPr>
+      </w:pPr>
+    </w:p>
+    <w:p>
+      <w:pPr>
+        <w:pStyle w:val="Titre1"/>
+        <w:rPr>
+          <w:lang w:val="en-GB"/>
+        </w:rPr>
+      </w:pPr>
+      <w:bookmarkStart w:id="10" w:name="_Toc107397870"/>
+      <w:r>
+        <w:rPr>
+          <w:lang w:val="en-GB"/>
+        </w:rPr>
+        <w:lastRenderedPageBreak/>
+        <w:t>Analyse</w:t>
+      </w:r>
+      <w:bookmarkEnd w:id="10"/>
     </w:p>
     <w:p>
       <w:pPr>
         <w:pStyle w:val="Titre2"/>
-      </w:pPr>
-      <w:bookmarkStart w:id="13" w:name="_Toc107397873"/>
-      <w:r>
-        <w:lastRenderedPageBreak/>
-        <w:t xml:space="preserve">Class </w:t>
-      </w:r>
-      <w:proofErr w:type="spellStart"/>
-      <w:r>
-        <w:t>diagram</w:t>
-      </w:r>
-      <w:bookmarkEnd w:id="13"/>
-      <w:proofErr w:type="spellEnd"/>
+        <w:rPr>
+          <w:lang w:val="en-GB"/>
+        </w:rPr>
+      </w:pPr>
+      <w:bookmarkStart w:id="11" w:name="_Toc107397871"/>
+      <w:r>
+        <w:rPr>
+          <w:lang w:val="en-GB"/>
+        </w:rPr>
+        <w:t>Use case diagram</w:t>
+      </w:r>
+      <w:bookmarkEnd w:id="11"/>
     </w:p>
     <w:p>
       <w:pPr>
         <w:pStyle w:val="Titre3"/>
-      </w:pPr>
-      <w:bookmarkStart w:id="14" w:name="_Toc107397874"/>
-      <w:r>
+        <w:rPr>
+          <w:lang w:val="en-GB"/>
+        </w:rPr>
+      </w:pPr>
+      <w:bookmarkStart w:id="12" w:name="_Toc107397872"/>
+      <w:r>
+        <w:rPr>
+          <w:lang w:val="en-GB"/>
+        </w:rPr>
         <w:t>Jet 1</w:t>
       </w:r>
-      <w:bookmarkEnd w:id="14"/>
-    </w:p>
-    <w:p>
+      <w:bookmarkEnd w:id="12"/>
+    </w:p>
+    <w:p>
+      <w:pPr>
+        <w:rPr>
+          <w:lang w:val="en-GB"/>
+        </w:rPr>
+      </w:pPr>
       <w:r>
         <w:rPr>
           <w:noProof/>
         </w:rPr>
         <w:drawing>
-          <wp:inline distT="0" distB="0" distL="0" distR="0" wp14:anchorId="6EB02244" wp14:editId="425E9A4F">
-            <wp:extent cx="5760720" cy="3295015"/>
+          <wp:inline distT="0" distB="0" distL="0" distR="0" wp14:anchorId="19D2B811" wp14:editId="32198525">
+            <wp:extent cx="5760720" cy="4514215"/>
             <wp:effectExtent l="0" t="0" r="0" b="635"/>
-            <wp:docPr id="33" name="Image 33"/>
+            <wp:docPr id="34" name="Image 34"/>
             <wp:cNvGraphicFramePr>
               <a:graphicFrameLocks xmlns:a="http://schemas.openxmlformats.org/drawingml/2006/main" noChangeAspect="1"/>
             </wp:cNvGraphicFramePr>
@@ -7366,6 +7518,182 @@
                   <pic:spPr>
                     <a:xfrm>
                       <a:off x="0" y="0"/>
+                      <a:ext cx="5760720" cy="4514215"/>
+                    </a:xfrm>
+                    <a:prstGeom prst="rect">
+                      <a:avLst/>
+                    </a:prstGeom>
+                  </pic:spPr>
+                </pic:pic>
+              </a:graphicData>
+            </a:graphic>
+          </wp:inline>
+        </w:drawing>
+      </w:r>
+    </w:p>
+    <w:p>
+      <w:pPr>
+        <w:pStyle w:val="Titre3"/>
+        <w:rPr>
+          <w:lang w:val="en-GB"/>
+        </w:rPr>
+      </w:pPr>
+      <w:r>
+        <w:rPr>
+          <w:lang w:val="en-GB"/>
+        </w:rPr>
+        <w:lastRenderedPageBreak/>
+        <w:t>Jet 2</w:t>
+      </w:r>
+    </w:p>
+    <w:p>
+      <w:pPr>
+        <w:rPr>
+          <w:rFonts w:ascii="Times New Roman" w:hAnsi="Times New Roman" w:cs="Times New Roman"/>
+          <w:sz w:val="24"/>
+          <w:szCs w:val="24"/>
+          <w:lang w:val="en-GB"/>
+        </w:rPr>
+      </w:pPr>
+      <w:r>
+        <w:rPr>
+          <w:noProof/>
+        </w:rPr>
+        <w:drawing>
+          <wp:inline distT="0" distB="0" distL="0" distR="0" wp14:anchorId="56ABEC40" wp14:editId="073858B8">
+            <wp:extent cx="6005015" cy="4514352"/>
+            <wp:effectExtent l="0" t="0" r="0" b="635"/>
+            <wp:docPr id="40" name="Image 40"/>
+            <wp:cNvGraphicFramePr>
+              <a:graphicFrameLocks xmlns:a="http://schemas.openxmlformats.org/drawingml/2006/main" noChangeAspect="1"/>
+            </wp:cNvGraphicFramePr>
+            <a:graphic xmlns:a="http://schemas.openxmlformats.org/drawingml/2006/main">
+              <a:graphicData uri="http://schemas.openxmlformats.org/drawingml/2006/picture">
+                <pic:pic xmlns:pic="http://schemas.openxmlformats.org/drawingml/2006/picture">
+                  <pic:nvPicPr>
+                    <pic:cNvPr id="1" name=""/>
+                    <pic:cNvPicPr/>
+                  </pic:nvPicPr>
+                  <pic:blipFill>
+                    <a:blip r:embed="rId17"/>
+                    <a:stretch>
+                      <a:fillRect/>
+                    </a:stretch>
+                  </pic:blipFill>
+                  <pic:spPr>
+                    <a:xfrm>
+                      <a:off x="0" y="0"/>
+                      <a:ext cx="6010053" cy="4518140"/>
+                    </a:xfrm>
+                    <a:prstGeom prst="rect">
+                      <a:avLst/>
+                    </a:prstGeom>
+                  </pic:spPr>
+                </pic:pic>
+              </a:graphicData>
+            </a:graphic>
+          </wp:inline>
+        </w:drawing>
+      </w:r>
+    </w:p>
+    <w:p>
+      <w:pPr>
+        <w:rPr>
+          <w:rFonts w:ascii="Times New Roman" w:hAnsi="Times New Roman" w:cs="Times New Roman"/>
+          <w:sz w:val="24"/>
+          <w:szCs w:val="24"/>
+          <w:lang w:val="fr-FR"/>
+        </w:rPr>
+      </w:pPr>
+      <w:r>
+        <w:rPr>
+          <w:rFonts w:ascii="Times New Roman" w:hAnsi="Times New Roman" w:cs="Times New Roman"/>
+          <w:sz w:val="24"/>
+          <w:szCs w:val="24"/>
+          <w:lang w:val="fr-FR"/>
+        </w:rPr>
+        <w:t>Ce jet c</w:t>
+      </w:r>
+      <w:r>
+        <w:rPr>
+          <w:rFonts w:ascii="Times New Roman" w:hAnsi="Times New Roman" w:cs="Times New Roman"/>
+          <w:sz w:val="24"/>
+          <w:szCs w:val="24"/>
+          <w:lang w:val="fr-FR"/>
+        </w:rPr>
+        <w:t>orrespond plus aux limites du programme. Les couleurs correspondent à la répartition du travail. Les bleu-vertes ont été gérées par Alexandre et les violettes par Gabriel.</w:t>
+      </w:r>
+    </w:p>
+    <w:p>
+      <w:pPr>
+        <w:pStyle w:val="Titre2"/>
+        <w:rPr>
+          <w:lang w:val="fr-FR"/>
+        </w:rPr>
+      </w:pPr>
+      <w:bookmarkStart w:id="13" w:name="_Toc107397873"/>
+      <w:r>
+        <w:rPr>
+          <w:lang w:val="fr-FR"/>
+        </w:rPr>
+        <w:lastRenderedPageBreak/>
+        <w:t xml:space="preserve">Class </w:t>
+      </w:r>
+      <w:proofErr w:type="spellStart"/>
+      <w:r>
+        <w:rPr>
+          <w:lang w:val="fr-FR"/>
+        </w:rPr>
+        <w:t>diagram</w:t>
+      </w:r>
+      <w:bookmarkEnd w:id="13"/>
+      <w:proofErr w:type="spellEnd"/>
+    </w:p>
+    <w:p>
+      <w:pPr>
+        <w:pStyle w:val="Titre3"/>
+        <w:rPr>
+          <w:lang w:val="en-GB"/>
+        </w:rPr>
+      </w:pPr>
+      <w:bookmarkStart w:id="14" w:name="_Toc107397874"/>
+      <w:r>
+        <w:rPr>
+          <w:lang w:val="en-GB"/>
+        </w:rPr>
+        <w:t>Jet 1</w:t>
+      </w:r>
+      <w:bookmarkEnd w:id="14"/>
+    </w:p>
+    <w:p>
+      <w:r>
+        <w:rPr>
+          <w:noProof/>
+        </w:rPr>
+        <w:drawing>
+          <wp:inline distT="0" distB="0" distL="0" distR="0" wp14:anchorId="6EB02244" wp14:editId="425E9A4F">
+            <wp:extent cx="5760720" cy="3295015"/>
+            <wp:effectExtent l="0" t="0" r="0" b="635"/>
+            <wp:docPr id="33" name="Image 33"/>
+            <wp:cNvGraphicFramePr>
+              <a:graphicFrameLocks xmlns:a="http://schemas.openxmlformats.org/drawingml/2006/main" noChangeAspect="1"/>
+            </wp:cNvGraphicFramePr>
+            <a:graphic xmlns:a="http://schemas.openxmlformats.org/drawingml/2006/main">
+              <a:graphicData uri="http://schemas.openxmlformats.org/drawingml/2006/picture">
+                <pic:pic xmlns:pic="http://schemas.openxmlformats.org/drawingml/2006/picture">
+                  <pic:nvPicPr>
+                    <pic:cNvPr id="1" name=""/>
+                    <pic:cNvPicPr/>
+                  </pic:nvPicPr>
+                  <pic:blipFill>
+                    <a:blip r:embed="rId18"/>
+                    <a:stretch>
+                      <a:fillRect/>
+                    </a:stretch>
+                  </pic:blipFill>
+                  <pic:spPr>
+                    <a:xfrm>
+                      <a:off x="0" y="0"/>
                       <a:ext cx="5760720" cy="3295015"/>
                     </a:xfrm>
                     <a:prstGeom prst="rect">
@@ -7393,21 +7721,74 @@
         <w:t>Jet 2</w:t>
       </w:r>
     </w:p>
-    <w:p/>
-    <w:p/>
-    <w:p/>
-    <w:p/>
-    <w:p/>
-    <w:p/>
-    <w:p/>
-    <w:p/>
-    <w:p/>
-    <w:p/>
-    <w:p/>
-    <w:p/>
-    <w:p/>
-    <w:p/>
-    <w:p/>
+    <w:p>
+      <w:pPr>
+        <w:pStyle w:val="Titre4"/>
+        <w:rPr>
+          <w:lang w:val="fr-FR"/>
+        </w:rPr>
+      </w:pPr>
+      <w:r>
+        <w:rPr>
+          <w:lang w:val="fr-FR"/>
+        </w:rPr>
+        <w:t>A MODIFIER AVANT DE R</w:t>
+      </w:r>
+      <w:r>
+        <w:rPr>
+          <w:lang w:val="fr-FR"/>
+        </w:rPr>
+        <w:t>ENDRE</w:t>
+      </w:r>
+      <w:r>
+        <w:rPr>
+          <w:lang w:val="fr-FR"/>
+        </w:rPr>
+        <w:t xml:space="preserve"> SI UPDATE</w:t>
+      </w:r>
+    </w:p>
+    <w:p>
+      <w:r>
+        <w:rPr>
+          <w:noProof/>
+        </w:rPr>
+        <w:drawing>
+          <wp:inline distT="0" distB="0" distL="0" distR="0" wp14:anchorId="6D6B0D6F" wp14:editId="77B6B417">
+            <wp:extent cx="5760720" cy="3768725"/>
+            <wp:effectExtent l="0" t="0" r="0" b="3175"/>
+            <wp:docPr id="41" name="Image 41"/>
+            <wp:cNvGraphicFramePr>
+              <a:graphicFrameLocks xmlns:a="http://schemas.openxmlformats.org/drawingml/2006/main" noChangeAspect="1"/>
+            </wp:cNvGraphicFramePr>
+            <a:graphic xmlns:a="http://schemas.openxmlformats.org/drawingml/2006/main">
+              <a:graphicData uri="http://schemas.openxmlformats.org/drawingml/2006/picture">
+                <pic:pic xmlns:pic="http://schemas.openxmlformats.org/drawingml/2006/picture">
+                  <pic:nvPicPr>
+                    <pic:cNvPr id="1" name=""/>
+                    <pic:cNvPicPr/>
+                  </pic:nvPicPr>
+                  <pic:blipFill>
+                    <a:blip r:embed="rId19"/>
+                    <a:stretch>
+                      <a:fillRect/>
+                    </a:stretch>
+                  </pic:blipFill>
+                  <pic:spPr>
+                    <a:xfrm>
+                      <a:off x="0" y="0"/>
+                      <a:ext cx="5760720" cy="3768725"/>
+                    </a:xfrm>
+                    <a:prstGeom prst="rect">
+                      <a:avLst/>
+                    </a:prstGeom>
+                  </pic:spPr>
+                </pic:pic>
+              </a:graphicData>
+            </a:graphic>
+          </wp:inline>
+        </w:drawing>
+      </w:r>
+    </w:p>
     <w:p/>
     <w:p>
       <w:pPr>
@@ -7442,6 +7823,14 @@
                 <w:szCs w:val="24"/>
               </w:rPr>
             </w:pPr>
+            <w:r>
+              <w:rPr>
+                <w:rFonts w:ascii="Times New Roman" w:hAnsi="Times New Roman" w:cs="Times New Roman"/>
+                <w:sz w:val="24"/>
+                <w:szCs w:val="24"/>
+              </w:rPr>
+              <w:t xml:space="preserve">Nous avons un peu mieux cerné la matière pour cette session. </w:t>
+            </w:r>
           </w:p>
         </w:tc>
       </w:tr>
@@ -7582,7 +7971,7 @@
       </w:pPr>
     </w:p>
     <w:sectPr>
-      <w:footerReference w:type="default" r:id="rId17"/>
+      <w:footerReference w:type="default" r:id="rId20"/>
       <w:pgSz w:w="11906" w:h="16838"/>
       <w:pgMar w:top="1417" w:right="1417" w:bottom="1417" w:left="1417" w:header="708" w:footer="708" w:gutter="0"/>
       <w:pgNumType w:start="0"/>
@@ -8365,6 +8754,118 @@
     </w:lvl>
   </w:abstractNum>
   <w:abstractNum w:abstractNumId="6" w15:restartNumberingAfterBreak="0">
+    <w:nsid w:val="27687B07"/>
+    <w:multiLevelType w:val="hybridMultilevel"/>
+    <w:tmpl w:val="DD54800C"/>
+    <w:lvl w:ilvl="0" w:tplc="92EE58E0">
+      <w:numFmt w:val="bullet"/>
+      <w:lvlText w:val=""/>
+      <w:lvlJc w:val="left"/>
+      <w:pPr>
+        <w:ind w:left="720" w:hanging="360"/>
+      </w:pPr>
+      <w:rPr>
+        <w:rFonts w:ascii="Symbol" w:eastAsiaTheme="minorHAnsi" w:hAnsi="Symbol" w:cs="Times New Roman" w:hint="default"/>
+      </w:rPr>
+    </w:lvl>
+    <w:lvl w:ilvl="1" w:tplc="040C0003" w:tentative="1">
+      <w:start w:val="1"/>
+      <w:numFmt w:val="bullet"/>
+      <w:lvlText w:val="o"/>
+      <w:lvlJc w:val="left"/>
+      <w:pPr>
+        <w:ind w:left="1440" w:hanging="360"/>
+      </w:pPr>
+      <w:rPr>
+        <w:rFonts w:ascii="Courier New" w:hAnsi="Courier New" w:cs="Courier New" w:hint="default"/>
+      </w:rPr>
+    </w:lvl>
+    <w:lvl w:ilvl="2" w:tplc="040C0005" w:tentative="1">
+      <w:start w:val="1"/>
+      <w:numFmt w:val="bullet"/>
+      <w:lvlText w:val=""/>
+      <w:lvlJc w:val="left"/>
+      <w:pPr>
+        <w:ind w:left="2160" w:hanging="360"/>
+      </w:pPr>
+      <w:rPr>
+        <w:rFonts w:ascii="Wingdings" w:hAnsi="Wingdings" w:hint="default"/>
+      </w:rPr>
+    </w:lvl>
+    <w:lvl w:ilvl="3" w:tplc="040C0001" w:tentative="1">
+      <w:start w:val="1"/>
+      <w:numFmt w:val="bullet"/>
+      <w:lvlText w:val=""/>
+      <w:lvlJc w:val="left"/>
+      <w:pPr>
+        <w:ind w:left="2880" w:hanging="360"/>
+      </w:pPr>
+      <w:rPr>
+        <w:rFonts w:ascii="Symbol" w:hAnsi="Symbol" w:hint="default"/>
+      </w:rPr>
+    </w:lvl>
+    <w:lvl w:ilvl="4" w:tplc="040C0003" w:tentative="1">
+      <w:start w:val="1"/>
+      <w:numFmt w:val="bullet"/>
+      <w:lvlText w:val="o"/>
+      <w:lvlJc w:val="left"/>
+      <w:pPr>
+        <w:ind w:left="3600" w:hanging="360"/>
+      </w:pPr>
+      <w:rPr>
+        <w:rFonts w:ascii="Courier New" w:hAnsi="Courier New" w:cs="Courier New" w:hint="default"/>
+      </w:rPr>
+    </w:lvl>
+    <w:lvl w:ilvl="5" w:tplc="040C0005" w:tentative="1">
+      <w:start w:val="1"/>
+      <w:numFmt w:val="bullet"/>
+      <w:lvlText w:val=""/>
+      <w:lvlJc w:val="left"/>
+      <w:pPr>
+        <w:ind w:left="4320" w:hanging="360"/>
+      </w:pPr>
+      <w:rPr>
+        <w:rFonts w:ascii="Wingdings" w:hAnsi="Wingdings" w:hint="default"/>
+      </w:rPr>
+    </w:lvl>
+    <w:lvl w:ilvl="6" w:tplc="040C0001" w:tentative="1">
+      <w:start w:val="1"/>
+      <w:numFmt w:val="bullet"/>
+      <w:lvlText w:val=""/>
+      <w:lvlJc w:val="left"/>
+      <w:pPr>
+        <w:ind w:left="5040" w:hanging="360"/>
+      </w:pPr>
+      <w:rPr>
+        <w:rFonts w:ascii="Symbol" w:hAnsi="Symbol" w:hint="default"/>
+      </w:rPr>
+    </w:lvl>
+    <w:lvl w:ilvl="7" w:tplc="040C0003" w:tentative="1">
+      <w:start w:val="1"/>
+      <w:numFmt w:val="bullet"/>
+      <w:lvlText w:val="o"/>
+      <w:lvlJc w:val="left"/>
+      <w:pPr>
+        <w:ind w:left="5760" w:hanging="360"/>
+      </w:pPr>
+      <w:rPr>
+        <w:rFonts w:ascii="Courier New" w:hAnsi="Courier New" w:cs="Courier New" w:hint="default"/>
+      </w:rPr>
+    </w:lvl>
+    <w:lvl w:ilvl="8" w:tplc="040C0005" w:tentative="1">
+      <w:start w:val="1"/>
+      <w:numFmt w:val="bullet"/>
+      <w:lvlText w:val=""/>
+      <w:lvlJc w:val="left"/>
+      <w:pPr>
+        <w:ind w:left="6480" w:hanging="360"/>
+      </w:pPr>
+      <w:rPr>
+        <w:rFonts w:ascii="Wingdings" w:hAnsi="Wingdings" w:hint="default"/>
+      </w:rPr>
+    </w:lvl>
+  </w:abstractNum>
+  <w:abstractNum w:abstractNumId="7" w15:restartNumberingAfterBreak="0">
     <w:nsid w:val="2C6C6513"/>
     <w:multiLevelType w:val="hybridMultilevel"/>
     <w:tmpl w:val="10CA8C92"/>
@@ -8453,7 +8954,7 @@
       </w:pPr>
     </w:lvl>
   </w:abstractNum>
-  <w:abstractNum w:abstractNumId="7" w15:restartNumberingAfterBreak="0">
+  <w:abstractNum w:abstractNumId="8" w15:restartNumberingAfterBreak="0">
     <w:nsid w:val="366E4F18"/>
     <w:multiLevelType w:val="hybridMultilevel"/>
     <w:tmpl w:val="C5909972"/>
@@ -8565,7 +9066,7 @@
       </w:rPr>
     </w:lvl>
   </w:abstractNum>
-  <w:abstractNum w:abstractNumId="8" w15:restartNumberingAfterBreak="0">
+  <w:abstractNum w:abstractNumId="9" w15:restartNumberingAfterBreak="0">
     <w:nsid w:val="51894754"/>
     <w:multiLevelType w:val="hybridMultilevel"/>
     <w:tmpl w:val="045473BA"/>
@@ -8654,7 +9155,7 @@
       </w:pPr>
     </w:lvl>
   </w:abstractNum>
-  <w:abstractNum w:abstractNumId="9" w15:restartNumberingAfterBreak="0">
+  <w:abstractNum w:abstractNumId="10" w15:restartNumberingAfterBreak="0">
     <w:nsid w:val="60DE683A"/>
     <w:multiLevelType w:val="hybridMultilevel"/>
     <w:tmpl w:val="10CA8C92"/>
@@ -8743,7 +9244,7 @@
       </w:pPr>
     </w:lvl>
   </w:abstractNum>
-  <w:abstractNum w:abstractNumId="10" w15:restartNumberingAfterBreak="0">
+  <w:abstractNum w:abstractNumId="11" w15:restartNumberingAfterBreak="0">
     <w:nsid w:val="67F57B9B"/>
     <w:multiLevelType w:val="hybridMultilevel"/>
     <w:tmpl w:val="1696BFB8"/>
@@ -8882,7 +9383,7 @@
       </w:rPr>
     </w:lvl>
   </w:abstractNum>
-  <w:abstractNum w:abstractNumId="11" w15:restartNumberingAfterBreak="0">
+  <w:abstractNum w:abstractNumId="12" w15:restartNumberingAfterBreak="0">
     <w:nsid w:val="6A78515A"/>
     <w:multiLevelType w:val="hybridMultilevel"/>
     <w:tmpl w:val="5BB6B8BA"/>
@@ -8994,7 +9495,7 @@
       </w:rPr>
     </w:lvl>
   </w:abstractNum>
-  <w:abstractNum w:abstractNumId="12" w15:restartNumberingAfterBreak="0">
+  <w:abstractNum w:abstractNumId="13" w15:restartNumberingAfterBreak="0">
     <w:nsid w:val="6EFD3BA9"/>
     <w:multiLevelType w:val="hybridMultilevel"/>
     <w:tmpl w:val="62584042"/>
@@ -9083,7 +9584,7 @@
       </w:pPr>
     </w:lvl>
   </w:abstractNum>
-  <w:abstractNum w:abstractNumId="13" w15:restartNumberingAfterBreak="0">
+  <w:abstractNum w:abstractNumId="14" w15:restartNumberingAfterBreak="0">
     <w:nsid w:val="74512455"/>
     <w:multiLevelType w:val="hybridMultilevel"/>
     <w:tmpl w:val="504840AA"/>
@@ -9195,7 +9696,7 @@
       </w:rPr>
     </w:lvl>
   </w:abstractNum>
-  <w:abstractNum w:abstractNumId="14" w15:restartNumberingAfterBreak="0">
+  <w:abstractNum w:abstractNumId="15" w15:restartNumberingAfterBreak="0">
     <w:nsid w:val="7D630D59"/>
     <w:multiLevelType w:val="hybridMultilevel"/>
     <w:tmpl w:val="9AD09F10"/>
@@ -9309,19 +9810,19 @@
     </w:lvl>
   </w:abstractNum>
   <w:num w:numId="1" w16cid:durableId="938634389">
-    <w:abstractNumId w:val="8"/>
+    <w:abstractNumId w:val="9"/>
   </w:num>
   <w:num w:numId="2" w16cid:durableId="925381720">
-    <w:abstractNumId w:val="10"/>
+    <w:abstractNumId w:val="11"/>
   </w:num>
   <w:num w:numId="3" w16cid:durableId="1742827760">
-    <w:abstractNumId w:val="14"/>
+    <w:abstractNumId w:val="15"/>
   </w:num>
   <w:num w:numId="4" w16cid:durableId="1022390434">
     <w:abstractNumId w:val="3"/>
   </w:num>
   <w:num w:numId="5" w16cid:durableId="1835026658">
-    <w:abstractNumId w:val="11"/>
+    <w:abstractNumId w:val="12"/>
   </w:num>
   <w:num w:numId="6" w16cid:durableId="972174365">
     <w:abstractNumId w:val="5"/>
@@ -9339,19 +9840,22 @@
     <w:abstractNumId w:val="4"/>
   </w:num>
   <w:num w:numId="11" w16cid:durableId="219170991">
+    <w:abstractNumId w:val="14"/>
+  </w:num>
+  <w:num w:numId="12" w16cid:durableId="1140686359">
+    <w:abstractNumId w:val="7"/>
+  </w:num>
+  <w:num w:numId="13" w16cid:durableId="1253051203">
+    <w:abstractNumId w:val="10"/>
+  </w:num>
+  <w:num w:numId="14" w16cid:durableId="505749163">
     <w:abstractNumId w:val="13"/>
   </w:num>
-  <w:num w:numId="12" w16cid:durableId="1140686359">
+  <w:num w:numId="15" w16cid:durableId="1786195685">
+    <w:abstractNumId w:val="8"/>
+  </w:num>
+  <w:num w:numId="16" w16cid:durableId="1594321718">
     <w:abstractNumId w:val="6"/>
-  </w:num>
-  <w:num w:numId="13" w16cid:durableId="1253051203">
-    <w:abstractNumId w:val="9"/>
-  </w:num>
-  <w:num w:numId="14" w16cid:durableId="505749163">
-    <w:abstractNumId w:val="12"/>
-  </w:num>
-  <w:num w:numId="15" w16cid:durableId="1786195685">
-    <w:abstractNumId w:val="7"/>
   </w:num>
 </w:numbering>
 </file>

</xml_diff>

<commit_message>
add some info to docx
</commit_message>
<xml_diff>
--- a/Pirmez-Huygebaert.docx
+++ b/Pirmez-Huygebaert.docx
@@ -6286,19 +6286,31 @@
           <w:ilvl w:val="0"/>
           <w:numId w:val="15"/>
         </w:numPr>
-        <w:rPr>
-          <w:rFonts w:ascii="Times New Roman" w:hAnsi="Times New Roman" w:cs="Times New Roman"/>
-          <w:sz w:val="24"/>
-          <w:szCs w:val="24"/>
-        </w:rPr>
-      </w:pPr>
-      <w:r>
-        <w:rPr>
-          <w:rFonts w:ascii="Times New Roman" w:hAnsi="Times New Roman" w:cs="Times New Roman"/>
-          <w:sz w:val="24"/>
-          <w:szCs w:val="24"/>
-        </w:rPr>
-        <w:t xml:space="preserve">Lancer via la servlet </w:t>
+      </w:pPr>
+      <w:r>
+        <w:rPr>
+          <w:rFonts w:ascii="Times New Roman" w:hAnsi="Times New Roman" w:cs="Times New Roman"/>
+          <w:sz w:val="24"/>
+          <w:szCs w:val="24"/>
+        </w:rPr>
+        <w:t>Importer le projet dans éclipse qui a possède une perspective JEE.</w:t>
+      </w:r>
+    </w:p>
+    <w:p>
+      <w:pPr>
+        <w:pStyle w:val="Paragraphedeliste"/>
+        <w:numPr>
+          <w:ilvl w:val="1"/>
+          <w:numId w:val="15"/>
+        </w:numPr>
+      </w:pPr>
+      <w:r>
+        <w:rPr>
+          <w:rFonts w:ascii="Times New Roman" w:hAnsi="Times New Roman" w:cs="Times New Roman"/>
+          <w:sz w:val="24"/>
+          <w:szCs w:val="24"/>
+        </w:rPr>
+        <w:t>Si pas installé « help » -&gt; « </w:t>
       </w:r>
       <w:proofErr w:type="spellStart"/>
       <w:r>
@@ -6307,7 +6319,7 @@
           <w:sz w:val="24"/>
           <w:szCs w:val="24"/>
         </w:rPr>
-        <w:t>SignIn</w:t>
+        <w:t>install</w:t>
       </w:r>
       <w:proofErr w:type="spellEnd"/>
       <w:r>
@@ -6316,52 +6328,1147 @@
           <w:sz w:val="24"/>
           <w:szCs w:val="24"/>
         </w:rPr>
-        <w:t>,</w:t>
-      </w:r>
-      <w:r>
-        <w:rPr>
-          <w:rFonts w:ascii="Times New Roman" w:hAnsi="Times New Roman" w:cs="Times New Roman"/>
-          <w:sz w:val="24"/>
-          <w:szCs w:val="24"/>
-        </w:rPr>
-        <w:t xml:space="preserve"> depuis éclipse</w:t>
-      </w:r>
-      <w:r>
-        <w:rPr>
-          <w:rFonts w:ascii="Times New Roman" w:hAnsi="Times New Roman" w:cs="Times New Roman"/>
-          <w:sz w:val="24"/>
-          <w:szCs w:val="24"/>
-        </w:rPr>
-        <w:t>,</w:t>
-      </w:r>
-      <w:r>
-        <w:rPr>
-          <w:rFonts w:ascii="Times New Roman" w:hAnsi="Times New Roman" w:cs="Times New Roman"/>
-          <w:sz w:val="24"/>
-          <w:szCs w:val="24"/>
-        </w:rPr>
-        <w:t xml:space="preserve"> dont le chemin est le suivant : </w:t>
-      </w:r>
-    </w:p>
-    <w:p>
-      <w:pPr>
-        <w:rPr>
-          <w:rFonts w:ascii="Times New Roman" w:hAnsi="Times New Roman" w:cs="Times New Roman"/>
-          <w:i/>
-          <w:iCs/>
-          <w:sz w:val="24"/>
-          <w:szCs w:val="24"/>
-        </w:rPr>
-      </w:pPr>
-      <w:r>
-        <w:rPr>
-          <w:rFonts w:ascii="Times New Roman" w:hAnsi="Times New Roman" w:cs="Times New Roman"/>
-          <w:i/>
-          <w:iCs/>
-          <w:sz w:val="24"/>
-          <w:szCs w:val="24"/>
-        </w:rPr>
-        <w:t>/ClientSide/src/main/java/be/pirbaert/servlets/SignIn.java</w:t>
+        <w:t xml:space="preserve"> new software » et cet écran apparaît.</w:t>
+      </w:r>
+    </w:p>
+    <w:p>
+      <w:pPr>
+        <w:jc w:val="center"/>
+        <w:rPr>
+          <w:rFonts w:ascii="Times New Roman" w:hAnsi="Times New Roman" w:cs="Times New Roman"/>
+          <w:sz w:val="24"/>
+          <w:szCs w:val="24"/>
+        </w:rPr>
+      </w:pPr>
+      <w:r>
+        <w:rPr>
+          <w:noProof/>
+        </w:rPr>
+        <w:drawing>
+          <wp:inline distT="0" distB="0" distL="0" distR="0" wp14:anchorId="68C03AEF" wp14:editId="31E5730F">
+            <wp:extent cx="3095870" cy="2518807"/>
+            <wp:effectExtent l="0" t="0" r="0" b="0"/>
+            <wp:docPr id="42" name="Image 42"/>
+            <wp:cNvGraphicFramePr>
+              <a:graphicFrameLocks xmlns:a="http://schemas.openxmlformats.org/drawingml/2006/main" noChangeAspect="1"/>
+            </wp:cNvGraphicFramePr>
+            <a:graphic xmlns:a="http://schemas.openxmlformats.org/drawingml/2006/main">
+              <a:graphicData uri="http://schemas.openxmlformats.org/drawingml/2006/picture">
+                <pic:pic xmlns:pic="http://schemas.openxmlformats.org/drawingml/2006/picture">
+                  <pic:nvPicPr>
+                    <pic:cNvPr id="1" name=""/>
+                    <pic:cNvPicPr/>
+                  </pic:nvPicPr>
+                  <pic:blipFill>
+                    <a:blip r:embed="rId13"/>
+                    <a:stretch>
+                      <a:fillRect/>
+                    </a:stretch>
+                  </pic:blipFill>
+                  <pic:spPr>
+                    <a:xfrm>
+                      <a:off x="0" y="0"/>
+                      <a:ext cx="3099676" cy="2521903"/>
+                    </a:xfrm>
+                    <a:prstGeom prst="rect">
+                      <a:avLst/>
+                    </a:prstGeom>
+                  </pic:spPr>
+                </pic:pic>
+              </a:graphicData>
+            </a:graphic>
+          </wp:inline>
+        </w:drawing>
+      </w:r>
+    </w:p>
+    <w:p>
+      <w:pPr>
+        <w:rPr>
+          <w:rFonts w:ascii="Times New Roman" w:hAnsi="Times New Roman" w:cs="Times New Roman"/>
+          <w:sz w:val="24"/>
+          <w:szCs w:val="24"/>
+          <w:lang w:val="fr-FR"/>
+        </w:rPr>
+      </w:pPr>
+      <w:r>
+        <w:rPr>
+          <w:rFonts w:ascii="Times New Roman" w:hAnsi="Times New Roman" w:cs="Times New Roman"/>
+          <w:sz w:val="24"/>
+          <w:szCs w:val="24"/>
+          <w:lang w:val="fr-FR"/>
+        </w:rPr>
+        <w:t xml:space="preserve">Choisir </w:t>
+      </w:r>
+      <w:r>
+        <w:rPr>
+          <w:rFonts w:ascii="Times New Roman" w:hAnsi="Times New Roman" w:cs="Times New Roman"/>
+          <w:sz w:val="24"/>
+          <w:szCs w:val="24"/>
+          <w:lang w:val="fr-FR"/>
+        </w:rPr>
+        <w:t>« </w:t>
+      </w:r>
+      <w:r>
+        <w:rPr>
+          <w:rFonts w:ascii="Times New Roman" w:hAnsi="Times New Roman" w:cs="Times New Roman"/>
+          <w:sz w:val="24"/>
+          <w:szCs w:val="24"/>
+          <w:lang w:val="fr-FR"/>
+        </w:rPr>
+        <w:t xml:space="preserve">Work with : 2021-06 </w:t>
+      </w:r>
+      <w:proofErr w:type="gramStart"/>
+      <w:r>
+        <w:rPr>
+          <w:rFonts w:ascii="Times New Roman" w:hAnsi="Times New Roman" w:cs="Times New Roman"/>
+          <w:sz w:val="24"/>
+          <w:szCs w:val="24"/>
+          <w:lang w:val="fr-FR"/>
+        </w:rPr>
+        <w:t>– </w:t>
+      </w:r>
+      <w:r>
+        <w:rPr>
+          <w:rFonts w:ascii="Times New Roman" w:hAnsi="Times New Roman" w:cs="Times New Roman"/>
+          <w:sz w:val="24"/>
+          <w:szCs w:val="24"/>
+          <w:lang w:val="fr-FR"/>
+        </w:rPr>
+        <w:t xml:space="preserve"> …</w:t>
+      </w:r>
+      <w:proofErr w:type="gramEnd"/>
+      <w:r>
+        <w:rPr>
+          <w:rFonts w:ascii="Times New Roman" w:hAnsi="Times New Roman" w:cs="Times New Roman"/>
+          <w:sz w:val="24"/>
+          <w:szCs w:val="24"/>
+          <w:lang w:val="fr-FR"/>
+        </w:rPr>
+        <w:t> »</w:t>
+      </w:r>
+      <w:r>
+        <w:rPr>
+          <w:rFonts w:ascii="Times New Roman" w:hAnsi="Times New Roman" w:cs="Times New Roman"/>
+          <w:sz w:val="24"/>
+          <w:szCs w:val="24"/>
+          <w:lang w:val="fr-FR"/>
+        </w:rPr>
+        <w:t xml:space="preserve"> et cocher </w:t>
+      </w:r>
+      <w:r>
+        <w:rPr>
+          <w:rFonts w:ascii="Times New Roman" w:hAnsi="Times New Roman" w:cs="Times New Roman"/>
+          <w:sz w:val="24"/>
+          <w:szCs w:val="24"/>
+          <w:lang w:val="fr-FR"/>
+        </w:rPr>
+        <w:t>« </w:t>
+      </w:r>
+      <w:r>
+        <w:rPr>
+          <w:rFonts w:ascii="Times New Roman" w:hAnsi="Times New Roman" w:cs="Times New Roman"/>
+          <w:sz w:val="24"/>
+          <w:szCs w:val="24"/>
+          <w:lang w:val="fr-FR"/>
+        </w:rPr>
+        <w:t>WEBN,XML,…</w:t>
+      </w:r>
+      <w:r>
+        <w:rPr>
+          <w:rFonts w:ascii="Times New Roman" w:hAnsi="Times New Roman" w:cs="Times New Roman"/>
+          <w:sz w:val="24"/>
+          <w:szCs w:val="24"/>
+          <w:lang w:val="fr-FR"/>
+        </w:rPr>
+        <w:t> »</w:t>
+      </w:r>
+      <w:r>
+        <w:rPr>
+          <w:rFonts w:ascii="Times New Roman" w:hAnsi="Times New Roman" w:cs="Times New Roman"/>
+          <w:sz w:val="24"/>
+          <w:szCs w:val="24"/>
+          <w:lang w:val="fr-FR"/>
+        </w:rPr>
+        <w:t xml:space="preserve"> et laisser s’i</w:t>
+      </w:r>
+      <w:r>
+        <w:rPr>
+          <w:rFonts w:ascii="Times New Roman" w:hAnsi="Times New Roman" w:cs="Times New Roman"/>
+          <w:sz w:val="24"/>
+          <w:szCs w:val="24"/>
+          <w:lang w:val="fr-FR"/>
+        </w:rPr>
+        <w:t>nstaller.</w:t>
+      </w:r>
+    </w:p>
+    <w:p>
+      <w:pPr>
+        <w:rPr>
+          <w:rFonts w:ascii="Times New Roman" w:hAnsi="Times New Roman" w:cs="Times New Roman"/>
+          <w:sz w:val="24"/>
+          <w:szCs w:val="24"/>
+          <w:lang w:val="fr-FR"/>
+        </w:rPr>
+      </w:pPr>
+      <w:r>
+        <w:rPr>
+          <w:rFonts w:ascii="Times New Roman" w:hAnsi="Times New Roman" w:cs="Times New Roman"/>
+          <w:sz w:val="24"/>
+          <w:szCs w:val="24"/>
+          <w:lang w:val="fr-FR"/>
+        </w:rPr>
+        <w:t xml:space="preserve">Les chemins relatifs ne fonctionnent pas pour le serveur, c’est pourquoi nous vous avons laissé un SDK et un dossier </w:t>
+      </w:r>
+      <w:proofErr w:type="spellStart"/>
+      <w:r>
+        <w:rPr>
+          <w:rFonts w:ascii="Times New Roman" w:hAnsi="Times New Roman" w:cs="Times New Roman"/>
+          <w:sz w:val="24"/>
+          <w:szCs w:val="24"/>
+          <w:lang w:val="fr-FR"/>
+        </w:rPr>
+        <w:t>tomcat</w:t>
+      </w:r>
+      <w:proofErr w:type="spellEnd"/>
+      <w:r>
+        <w:rPr>
+          <w:rFonts w:ascii="Times New Roman" w:hAnsi="Times New Roman" w:cs="Times New Roman"/>
+          <w:sz w:val="24"/>
+          <w:szCs w:val="24"/>
+          <w:lang w:val="fr-FR"/>
+        </w:rPr>
+        <w:t xml:space="preserve"> dans le projet. </w:t>
+      </w:r>
+    </w:p>
+    <w:p>
+      <w:pPr>
+        <w:jc w:val="center"/>
+        <w:rPr>
+          <w:rFonts w:ascii="Times New Roman" w:hAnsi="Times New Roman" w:cs="Times New Roman"/>
+          <w:sz w:val="24"/>
+          <w:szCs w:val="24"/>
+          <w:lang w:val="fr-FR"/>
+        </w:rPr>
+      </w:pPr>
+      <w:r>
+        <w:rPr>
+          <w:noProof/>
+        </w:rPr>
+        <w:drawing>
+          <wp:inline distT="0" distB="0" distL="0" distR="0" wp14:anchorId="3DEEA380" wp14:editId="654A46DE">
+            <wp:extent cx="2227096" cy="2342440"/>
+            <wp:effectExtent l="0" t="0" r="1905" b="1270"/>
+            <wp:docPr id="44" name="Image 44"/>
+            <wp:cNvGraphicFramePr>
+              <a:graphicFrameLocks xmlns:a="http://schemas.openxmlformats.org/drawingml/2006/main" noChangeAspect="1"/>
+            </wp:cNvGraphicFramePr>
+            <a:graphic xmlns:a="http://schemas.openxmlformats.org/drawingml/2006/main">
+              <a:graphicData uri="http://schemas.openxmlformats.org/drawingml/2006/picture">
+                <pic:pic xmlns:pic="http://schemas.openxmlformats.org/drawingml/2006/picture">
+                  <pic:nvPicPr>
+                    <pic:cNvPr id="0" name="Picture 1"/>
+                    <pic:cNvPicPr>
+                      <a:picLocks noChangeAspect="1" noChangeArrowheads="1"/>
+                    </pic:cNvPicPr>
+                  </pic:nvPicPr>
+                  <pic:blipFill>
+                    <a:blip r:embed="rId14">
+                      <a:extLst>
+                        <a:ext uri="{28A0092B-C50C-407E-A947-70E740481C1C}">
+                          <a14:useLocalDpi xmlns:a14="http://schemas.microsoft.com/office/drawing/2010/main" val="0"/>
+                        </a:ext>
+                      </a:extLst>
+                    </a:blip>
+                    <a:srcRect/>
+                    <a:stretch>
+                      <a:fillRect/>
+                    </a:stretch>
+                  </pic:blipFill>
+                  <pic:spPr bwMode="auto">
+                    <a:xfrm>
+                      <a:off x="0" y="0"/>
+                      <a:ext cx="2234244" cy="2349958"/>
+                    </a:xfrm>
+                    <a:prstGeom prst="rect">
+                      <a:avLst/>
+                    </a:prstGeom>
+                    <a:noFill/>
+                    <a:ln>
+                      <a:noFill/>
+                    </a:ln>
+                  </pic:spPr>
+                </pic:pic>
+              </a:graphicData>
+            </a:graphic>
+          </wp:inline>
+        </w:drawing>
+      </w:r>
+    </w:p>
+    <w:p>
+      <w:pPr>
+        <w:rPr>
+          <w:rFonts w:ascii="Times New Roman" w:hAnsi="Times New Roman" w:cs="Times New Roman"/>
+          <w:sz w:val="24"/>
+          <w:szCs w:val="24"/>
+          <w:lang w:val="fr-FR"/>
+        </w:rPr>
+      </w:pPr>
+      <w:r>
+        <w:rPr>
+          <w:rFonts w:ascii="Times New Roman" w:hAnsi="Times New Roman" w:cs="Times New Roman"/>
+          <w:sz w:val="24"/>
+          <w:szCs w:val="24"/>
+          <w:lang w:val="fr-FR"/>
+        </w:rPr>
+        <w:t>Afin de configurer le serveur, suivre ces étapes.</w:t>
+      </w:r>
+    </w:p>
+    <w:p>
+      <w:pPr>
+        <w:rPr>
+          <w:rFonts w:ascii="Times New Roman" w:hAnsi="Times New Roman" w:cs="Times New Roman"/>
+          <w:sz w:val="24"/>
+          <w:szCs w:val="24"/>
+          <w:lang w:val="fr-FR"/>
+        </w:rPr>
+      </w:pPr>
+      <w:r>
+        <w:rPr>
+          <w:rFonts w:ascii="Times New Roman" w:hAnsi="Times New Roman" w:cs="Times New Roman"/>
+          <w:sz w:val="24"/>
+          <w:szCs w:val="24"/>
+          <w:lang w:val="fr-FR"/>
+        </w:rPr>
+        <w:t>Ouvrir la perspective JEE</w:t>
+      </w:r>
+    </w:p>
+    <w:p>
+      <w:pPr>
+        <w:jc w:val="center"/>
+        <w:rPr>
+          <w:rFonts w:ascii="Times New Roman" w:hAnsi="Times New Roman" w:cs="Times New Roman"/>
+          <w:sz w:val="24"/>
+          <w:szCs w:val="24"/>
+          <w:lang w:val="fr-FR"/>
+        </w:rPr>
+      </w:pPr>
+      <w:r>
+        <w:rPr>
+          <w:noProof/>
+        </w:rPr>
+        <w:drawing>
+          <wp:inline distT="0" distB="0" distL="0" distR="0" wp14:anchorId="5678F3D4" wp14:editId="2513A1D5">
+            <wp:extent cx="1387341" cy="1514650"/>
+            <wp:effectExtent l="0" t="0" r="3810" b="0"/>
+            <wp:docPr id="45" name="Image 45" descr="Une image contenant texte, capture d’écran, moniteur&#10;&#10;Description générée automatiquement"/>
+            <wp:cNvGraphicFramePr>
+              <a:graphicFrameLocks xmlns:a="http://schemas.openxmlformats.org/drawingml/2006/main" noChangeAspect="1"/>
+            </wp:cNvGraphicFramePr>
+            <a:graphic xmlns:a="http://schemas.openxmlformats.org/drawingml/2006/main">
+              <a:graphicData uri="http://schemas.openxmlformats.org/drawingml/2006/picture">
+                <pic:pic xmlns:pic="http://schemas.openxmlformats.org/drawingml/2006/picture">
+                  <pic:nvPicPr>
+                    <pic:cNvPr id="45" name="Image 45" descr="Une image contenant texte, capture d’écran, moniteur&#10;&#10;Description générée automatiquement"/>
+                    <pic:cNvPicPr/>
+                  </pic:nvPicPr>
+                  <pic:blipFill>
+                    <a:blip r:embed="rId15"/>
+                    <a:stretch>
+                      <a:fillRect/>
+                    </a:stretch>
+                  </pic:blipFill>
+                  <pic:spPr>
+                    <a:xfrm>
+                      <a:off x="0" y="0"/>
+                      <a:ext cx="1389918" cy="1517463"/>
+                    </a:xfrm>
+                    <a:prstGeom prst="rect">
+                      <a:avLst/>
+                    </a:prstGeom>
+                  </pic:spPr>
+                </pic:pic>
+              </a:graphicData>
+            </a:graphic>
+          </wp:inline>
+        </w:drawing>
+      </w:r>
+    </w:p>
+    <w:p>
+      <w:pPr>
+        <w:jc w:val="center"/>
+        <w:rPr>
+          <w:rFonts w:ascii="Times New Roman" w:hAnsi="Times New Roman" w:cs="Times New Roman"/>
+          <w:sz w:val="24"/>
+          <w:szCs w:val="24"/>
+          <w:lang w:val="fr-FR"/>
+        </w:rPr>
+      </w:pPr>
+      <w:r>
+        <w:rPr>
+          <w:rFonts w:ascii="Times New Roman" w:hAnsi="Times New Roman" w:cs="Times New Roman"/>
+          <w:sz w:val="24"/>
+          <w:szCs w:val="24"/>
+          <w:lang w:val="fr-FR"/>
+        </w:rPr>
+        <w:lastRenderedPageBreak/>
+        <w:t xml:space="preserve">Cliquer dans l’onglet serveur apparu et cliquer sur « No Servers </w:t>
+      </w:r>
+      <w:proofErr w:type="spellStart"/>
+      <w:r>
+        <w:rPr>
+          <w:rFonts w:ascii="Times New Roman" w:hAnsi="Times New Roman" w:cs="Times New Roman"/>
+          <w:sz w:val="24"/>
+          <w:szCs w:val="24"/>
+          <w:lang w:val="fr-FR"/>
+        </w:rPr>
+        <w:t>Available</w:t>
+      </w:r>
+      <w:proofErr w:type="spellEnd"/>
+      <w:r>
+        <w:rPr>
+          <w:rFonts w:ascii="Times New Roman" w:hAnsi="Times New Roman" w:cs="Times New Roman"/>
+          <w:sz w:val="24"/>
+          <w:szCs w:val="24"/>
+          <w:lang w:val="fr-FR"/>
+        </w:rPr>
+        <w:t> »</w:t>
+      </w:r>
+      <w:r>
+        <w:rPr>
+          <w:noProof/>
+        </w:rPr>
+        <w:drawing>
+          <wp:inline distT="0" distB="0" distL="0" distR="0" wp14:anchorId="47CF6331" wp14:editId="0A778683">
+            <wp:extent cx="3023690" cy="668809"/>
+            <wp:effectExtent l="0" t="0" r="5715" b="0"/>
+            <wp:docPr id="46" name="Image 46" descr="Une image contenant texte&#10;&#10;Description générée automatiquement"/>
+            <wp:cNvGraphicFramePr>
+              <a:graphicFrameLocks xmlns:a="http://schemas.openxmlformats.org/drawingml/2006/main" noChangeAspect="1"/>
+            </wp:cNvGraphicFramePr>
+            <a:graphic xmlns:a="http://schemas.openxmlformats.org/drawingml/2006/main">
+              <a:graphicData uri="http://schemas.openxmlformats.org/drawingml/2006/picture">
+                <pic:pic xmlns:pic="http://schemas.openxmlformats.org/drawingml/2006/picture">
+                  <pic:nvPicPr>
+                    <pic:cNvPr id="46" name="Image 46" descr="Une image contenant texte&#10;&#10;Description générée automatiquement"/>
+                    <pic:cNvPicPr/>
+                  </pic:nvPicPr>
+                  <pic:blipFill>
+                    <a:blip r:embed="rId16"/>
+                    <a:stretch>
+                      <a:fillRect/>
+                    </a:stretch>
+                  </pic:blipFill>
+                  <pic:spPr>
+                    <a:xfrm>
+                      <a:off x="0" y="0"/>
+                      <a:ext cx="3049524" cy="674523"/>
+                    </a:xfrm>
+                    <a:prstGeom prst="rect">
+                      <a:avLst/>
+                    </a:prstGeom>
+                  </pic:spPr>
+                </pic:pic>
+              </a:graphicData>
+            </a:graphic>
+          </wp:inline>
+        </w:drawing>
+      </w:r>
+    </w:p>
+    <w:p>
+      <w:pPr>
+        <w:rPr>
+          <w:rFonts w:ascii="Times New Roman" w:hAnsi="Times New Roman" w:cs="Times New Roman"/>
+          <w:sz w:val="24"/>
+          <w:szCs w:val="24"/>
+          <w:lang w:val="fr-FR"/>
+        </w:rPr>
+      </w:pPr>
+      <w:r>
+        <w:rPr>
+          <w:rFonts w:ascii="Times New Roman" w:hAnsi="Times New Roman" w:cs="Times New Roman"/>
+          <w:sz w:val="24"/>
+          <w:szCs w:val="24"/>
+          <w:lang w:val="fr-FR"/>
+        </w:rPr>
+        <w:t xml:space="preserve">Choisir </w:t>
+      </w:r>
+      <w:proofErr w:type="spellStart"/>
+      <w:r>
+        <w:rPr>
+          <w:rFonts w:ascii="Times New Roman" w:hAnsi="Times New Roman" w:cs="Times New Roman"/>
+          <w:sz w:val="24"/>
+          <w:szCs w:val="24"/>
+          <w:lang w:val="fr-FR"/>
+        </w:rPr>
+        <w:t>tomcat</w:t>
+      </w:r>
+      <w:proofErr w:type="spellEnd"/>
+      <w:r>
+        <w:rPr>
+          <w:rFonts w:ascii="Times New Roman" w:hAnsi="Times New Roman" w:cs="Times New Roman"/>
+          <w:sz w:val="24"/>
+          <w:szCs w:val="24"/>
+          <w:lang w:val="fr-FR"/>
+        </w:rPr>
+        <w:t xml:space="preserve"> 9 dans la liste et cliquer sur « Configure runtime </w:t>
+      </w:r>
+      <w:proofErr w:type="spellStart"/>
+      <w:r>
+        <w:rPr>
+          <w:rFonts w:ascii="Times New Roman" w:hAnsi="Times New Roman" w:cs="Times New Roman"/>
+          <w:sz w:val="24"/>
+          <w:szCs w:val="24"/>
+          <w:lang w:val="fr-FR"/>
+        </w:rPr>
+        <w:t>environments</w:t>
+      </w:r>
+      <w:proofErr w:type="spellEnd"/>
+      <w:r>
+        <w:rPr>
+          <w:rFonts w:ascii="Times New Roman" w:hAnsi="Times New Roman" w:cs="Times New Roman"/>
+          <w:sz w:val="24"/>
+          <w:szCs w:val="24"/>
+          <w:lang w:val="fr-FR"/>
+        </w:rPr>
+        <w:t>… »</w:t>
+      </w:r>
+    </w:p>
+    <w:p>
+      <w:pPr>
+        <w:jc w:val="center"/>
+        <w:rPr>
+          <w:rFonts w:ascii="Times New Roman" w:hAnsi="Times New Roman" w:cs="Times New Roman"/>
+          <w:sz w:val="24"/>
+          <w:szCs w:val="24"/>
+        </w:rPr>
+      </w:pPr>
+      <w:r>
+        <w:rPr>
+          <w:noProof/>
+        </w:rPr>
+        <w:drawing>
+          <wp:inline distT="0" distB="0" distL="0" distR="0" wp14:anchorId="1B5BC497" wp14:editId="0BA1D39E">
+            <wp:extent cx="3943700" cy="2008366"/>
+            <wp:effectExtent l="0" t="0" r="0" b="0"/>
+            <wp:docPr id="48" name="Image 48" descr="Une image contenant texte, capture d’écran, moniteur&#10;&#10;Description générée automatiquement"/>
+            <wp:cNvGraphicFramePr>
+              <a:graphicFrameLocks xmlns:a="http://schemas.openxmlformats.org/drawingml/2006/main" noChangeAspect="1"/>
+            </wp:cNvGraphicFramePr>
+            <a:graphic xmlns:a="http://schemas.openxmlformats.org/drawingml/2006/main">
+              <a:graphicData uri="http://schemas.openxmlformats.org/drawingml/2006/picture">
+                <pic:pic xmlns:pic="http://schemas.openxmlformats.org/drawingml/2006/picture">
+                  <pic:nvPicPr>
+                    <pic:cNvPr id="48" name="Image 48" descr="Une image contenant texte, capture d’écran, moniteur&#10;&#10;Description générée automatiquement"/>
+                    <pic:cNvPicPr/>
+                  </pic:nvPicPr>
+                  <pic:blipFill>
+                    <a:blip r:embed="rId17"/>
+                    <a:stretch>
+                      <a:fillRect/>
+                    </a:stretch>
+                  </pic:blipFill>
+                  <pic:spPr>
+                    <a:xfrm>
+                      <a:off x="0" y="0"/>
+                      <a:ext cx="3950258" cy="2011706"/>
+                    </a:xfrm>
+                    <a:prstGeom prst="rect">
+                      <a:avLst/>
+                    </a:prstGeom>
+                  </pic:spPr>
+                </pic:pic>
+              </a:graphicData>
+            </a:graphic>
+          </wp:inline>
+        </w:drawing>
+      </w:r>
+    </w:p>
+    <w:p>
+      <w:pPr>
+        <w:rPr>
+          <w:rFonts w:ascii="Times New Roman" w:hAnsi="Times New Roman" w:cs="Times New Roman"/>
+          <w:sz w:val="24"/>
+          <w:szCs w:val="24"/>
+        </w:rPr>
+      </w:pPr>
+      <w:r>
+        <w:rPr>
+          <w:rFonts w:ascii="Times New Roman" w:hAnsi="Times New Roman" w:cs="Times New Roman"/>
+          <w:sz w:val="24"/>
+          <w:szCs w:val="24"/>
+        </w:rPr>
+        <w:t xml:space="preserve">Une autre page s’ouvre. Sélectionner Apache Tomcat et </w:t>
+      </w:r>
+      <w:proofErr w:type="spellStart"/>
+      <w:r>
+        <w:rPr>
+          <w:rFonts w:ascii="Times New Roman" w:hAnsi="Times New Roman" w:cs="Times New Roman"/>
+          <w:sz w:val="24"/>
+          <w:szCs w:val="24"/>
+        </w:rPr>
+        <w:t>edit</w:t>
+      </w:r>
+      <w:proofErr w:type="spellEnd"/>
+      <w:r>
+        <w:rPr>
+          <w:rFonts w:ascii="Times New Roman" w:hAnsi="Times New Roman" w:cs="Times New Roman"/>
+          <w:sz w:val="24"/>
+          <w:szCs w:val="24"/>
+        </w:rPr>
+        <w:t xml:space="preserve">. </w:t>
+      </w:r>
+    </w:p>
+    <w:p>
+      <w:pPr>
+        <w:jc w:val="center"/>
+        <w:rPr>
+          <w:rFonts w:ascii="Times New Roman" w:hAnsi="Times New Roman" w:cs="Times New Roman"/>
+          <w:sz w:val="24"/>
+          <w:szCs w:val="24"/>
+        </w:rPr>
+      </w:pPr>
+      <w:r>
+        <w:rPr>
+          <w:noProof/>
+        </w:rPr>
+        <w:drawing>
+          <wp:inline distT="0" distB="0" distL="0" distR="0" wp14:anchorId="17B289E6" wp14:editId="1ABF00A8">
+            <wp:extent cx="1920028" cy="1604407"/>
+            <wp:effectExtent l="0" t="0" r="4445" b="0"/>
+            <wp:docPr id="49" name="Image 49"/>
+            <wp:cNvGraphicFramePr>
+              <a:graphicFrameLocks xmlns:a="http://schemas.openxmlformats.org/drawingml/2006/main" noChangeAspect="1"/>
+            </wp:cNvGraphicFramePr>
+            <a:graphic xmlns:a="http://schemas.openxmlformats.org/drawingml/2006/main">
+              <a:graphicData uri="http://schemas.openxmlformats.org/drawingml/2006/picture">
+                <pic:pic xmlns:pic="http://schemas.openxmlformats.org/drawingml/2006/picture">
+                  <pic:nvPicPr>
+                    <pic:cNvPr id="1" name=""/>
+                    <pic:cNvPicPr/>
+                  </pic:nvPicPr>
+                  <pic:blipFill>
+                    <a:blip r:embed="rId18"/>
+                    <a:stretch>
+                      <a:fillRect/>
+                    </a:stretch>
+                  </pic:blipFill>
+                  <pic:spPr>
+                    <a:xfrm>
+                      <a:off x="0" y="0"/>
+                      <a:ext cx="1925245" cy="1608766"/>
+                    </a:xfrm>
+                    <a:prstGeom prst="rect">
+                      <a:avLst/>
+                    </a:prstGeom>
+                  </pic:spPr>
+                </pic:pic>
+              </a:graphicData>
+            </a:graphic>
+          </wp:inline>
+        </w:drawing>
+      </w:r>
+    </w:p>
+    <w:p>
+      <w:pPr>
+        <w:rPr>
+          <w:rFonts w:ascii="Times New Roman" w:hAnsi="Times New Roman" w:cs="Times New Roman"/>
+          <w:sz w:val="24"/>
+          <w:szCs w:val="24"/>
+        </w:rPr>
+      </w:pPr>
+      <w:r>
+        <w:rPr>
+          <w:rFonts w:ascii="Times New Roman" w:hAnsi="Times New Roman" w:cs="Times New Roman"/>
+          <w:sz w:val="24"/>
+          <w:szCs w:val="24"/>
+        </w:rPr>
+        <w:t>Aller chercher le dossier Tomcat qui se trouve dans « Servers » depuis cette page en cliquant sur « </w:t>
+      </w:r>
+      <w:proofErr w:type="spellStart"/>
+      <w:r>
+        <w:rPr>
+          <w:rFonts w:ascii="Times New Roman" w:hAnsi="Times New Roman" w:cs="Times New Roman"/>
+          <w:sz w:val="24"/>
+          <w:szCs w:val="24"/>
+        </w:rPr>
+        <w:t>Browse</w:t>
+      </w:r>
+      <w:proofErr w:type="spellEnd"/>
+      <w:r>
+        <w:rPr>
+          <w:rFonts w:ascii="Times New Roman" w:hAnsi="Times New Roman" w:cs="Times New Roman"/>
+          <w:sz w:val="24"/>
+          <w:szCs w:val="24"/>
+        </w:rPr>
+        <w:t xml:space="preserve"> ». </w:t>
+      </w:r>
+    </w:p>
+    <w:p>
+      <w:pPr>
+        <w:jc w:val="center"/>
+        <w:rPr>
+          <w:rFonts w:ascii="Times New Roman" w:hAnsi="Times New Roman" w:cs="Times New Roman"/>
+          <w:sz w:val="24"/>
+          <w:szCs w:val="24"/>
+        </w:rPr>
+      </w:pPr>
+      <w:r>
+        <w:rPr>
+          <w:noProof/>
+        </w:rPr>
+        <w:drawing>
+          <wp:inline distT="0" distB="0" distL="0" distR="0" wp14:anchorId="3C37B2C8" wp14:editId="624348E8">
+            <wp:extent cx="3029300" cy="1706653"/>
+            <wp:effectExtent l="0" t="0" r="0" b="8255"/>
+            <wp:docPr id="50" name="Image 50" descr="Une image contenant texte, capture d’écran, moniteur, noir&#10;&#10;Description générée automatiquement"/>
+            <wp:cNvGraphicFramePr>
+              <a:graphicFrameLocks xmlns:a="http://schemas.openxmlformats.org/drawingml/2006/main" noChangeAspect="1"/>
+            </wp:cNvGraphicFramePr>
+            <a:graphic xmlns:a="http://schemas.openxmlformats.org/drawingml/2006/main">
+              <a:graphicData uri="http://schemas.openxmlformats.org/drawingml/2006/picture">
+                <pic:pic xmlns:pic="http://schemas.openxmlformats.org/drawingml/2006/picture">
+                  <pic:nvPicPr>
+                    <pic:cNvPr id="50" name="Image 50" descr="Une image contenant texte, capture d’écran, moniteur, noir&#10;&#10;Description générée automatiquement"/>
+                    <pic:cNvPicPr/>
+                  </pic:nvPicPr>
+                  <pic:blipFill>
+                    <a:blip r:embed="rId19"/>
+                    <a:stretch>
+                      <a:fillRect/>
+                    </a:stretch>
+                  </pic:blipFill>
+                  <pic:spPr>
+                    <a:xfrm>
+                      <a:off x="0" y="0"/>
+                      <a:ext cx="3034630" cy="1709656"/>
+                    </a:xfrm>
+                    <a:prstGeom prst="rect">
+                      <a:avLst/>
+                    </a:prstGeom>
+                  </pic:spPr>
+                </pic:pic>
+              </a:graphicData>
+            </a:graphic>
+          </wp:inline>
+        </w:drawing>
+      </w:r>
+    </w:p>
+    <w:p>
+      <w:pPr>
+        <w:rPr>
+          <w:rFonts w:ascii="Times New Roman" w:hAnsi="Times New Roman" w:cs="Times New Roman"/>
+          <w:sz w:val="24"/>
+          <w:szCs w:val="24"/>
+        </w:rPr>
+      </w:pPr>
+      <w:r>
+        <w:rPr>
+          <w:rFonts w:ascii="Times New Roman" w:hAnsi="Times New Roman" w:cs="Times New Roman"/>
+          <w:sz w:val="24"/>
+          <w:szCs w:val="24"/>
+        </w:rPr>
+        <w:t xml:space="preserve">Il se peut que la JDK ne soit pas bonne. </w:t>
+      </w:r>
+      <w:proofErr w:type="gramStart"/>
+      <w:r>
+        <w:rPr>
+          <w:rFonts w:ascii="Times New Roman" w:hAnsi="Times New Roman" w:cs="Times New Roman"/>
+          <w:sz w:val="24"/>
+          <w:szCs w:val="24"/>
+        </w:rPr>
+        <w:t>( JDK</w:t>
+      </w:r>
+      <w:proofErr w:type="gramEnd"/>
+      <w:r>
+        <w:rPr>
+          <w:rFonts w:ascii="Times New Roman" w:hAnsi="Times New Roman" w:cs="Times New Roman"/>
+          <w:sz w:val="24"/>
+          <w:szCs w:val="24"/>
+        </w:rPr>
+        <w:t>-15.0.2 est bon ). Si le votre n’est pas bon, cliquer sur « </w:t>
+      </w:r>
+      <w:proofErr w:type="spellStart"/>
+      <w:r>
+        <w:rPr>
+          <w:rFonts w:ascii="Times New Roman" w:hAnsi="Times New Roman" w:cs="Times New Roman"/>
+          <w:sz w:val="24"/>
+          <w:szCs w:val="24"/>
+        </w:rPr>
+        <w:t>Installed</w:t>
+      </w:r>
+      <w:proofErr w:type="spellEnd"/>
+      <w:r>
+        <w:rPr>
+          <w:rFonts w:ascii="Times New Roman" w:hAnsi="Times New Roman" w:cs="Times New Roman"/>
+          <w:sz w:val="24"/>
+          <w:szCs w:val="24"/>
+        </w:rPr>
+        <w:t xml:space="preserve"> </w:t>
+      </w:r>
+      <w:proofErr w:type="spellStart"/>
+      <w:proofErr w:type="gramStart"/>
+      <w:r>
+        <w:rPr>
+          <w:rFonts w:ascii="Times New Roman" w:hAnsi="Times New Roman" w:cs="Times New Roman"/>
+          <w:sz w:val="24"/>
+          <w:szCs w:val="24"/>
+        </w:rPr>
+        <w:t>JREs</w:t>
+      </w:r>
+      <w:proofErr w:type="spellEnd"/>
+      <w:r>
+        <w:rPr>
+          <w:rFonts w:ascii="Times New Roman" w:hAnsi="Times New Roman" w:cs="Times New Roman"/>
+          <w:sz w:val="24"/>
+          <w:szCs w:val="24"/>
+        </w:rPr>
+        <w:t>..</w:t>
+      </w:r>
+      <w:proofErr w:type="gramEnd"/>
+      <w:r>
+        <w:rPr>
+          <w:rFonts w:ascii="Times New Roman" w:hAnsi="Times New Roman" w:cs="Times New Roman"/>
+          <w:sz w:val="24"/>
+          <w:szCs w:val="24"/>
+        </w:rPr>
+        <w:t> ».</w:t>
+      </w:r>
+    </w:p>
+    <w:p>
+      <w:pPr>
+        <w:jc w:val="center"/>
+        <w:rPr>
+          <w:rFonts w:ascii="Times New Roman" w:hAnsi="Times New Roman" w:cs="Times New Roman"/>
+          <w:sz w:val="24"/>
+          <w:szCs w:val="24"/>
+        </w:rPr>
+      </w:pPr>
+      <w:r>
+        <w:rPr>
+          <w:noProof/>
+        </w:rPr>
+        <w:lastRenderedPageBreak/>
+        <w:drawing>
+          <wp:inline distT="0" distB="0" distL="0" distR="0" wp14:anchorId="2143A10D" wp14:editId="4D3109F9">
+            <wp:extent cx="2742913" cy="2126120"/>
+            <wp:effectExtent l="0" t="0" r="635" b="7620"/>
+            <wp:docPr id="51" name="Image 51"/>
+            <wp:cNvGraphicFramePr>
+              <a:graphicFrameLocks xmlns:a="http://schemas.openxmlformats.org/drawingml/2006/main" noChangeAspect="1"/>
+            </wp:cNvGraphicFramePr>
+            <a:graphic xmlns:a="http://schemas.openxmlformats.org/drawingml/2006/main">
+              <a:graphicData uri="http://schemas.openxmlformats.org/drawingml/2006/picture">
+                <pic:pic xmlns:pic="http://schemas.openxmlformats.org/drawingml/2006/picture">
+                  <pic:nvPicPr>
+                    <pic:cNvPr id="1" name=""/>
+                    <pic:cNvPicPr/>
+                  </pic:nvPicPr>
+                  <pic:blipFill>
+                    <a:blip r:embed="rId20"/>
+                    <a:stretch>
+                      <a:fillRect/>
+                    </a:stretch>
+                  </pic:blipFill>
+                  <pic:spPr>
+                    <a:xfrm>
+                      <a:off x="0" y="0"/>
+                      <a:ext cx="2755790" cy="2136101"/>
+                    </a:xfrm>
+                    <a:prstGeom prst="rect">
+                      <a:avLst/>
+                    </a:prstGeom>
+                  </pic:spPr>
+                </pic:pic>
+              </a:graphicData>
+            </a:graphic>
+          </wp:inline>
+        </w:drawing>
+      </w:r>
+    </w:p>
+    <w:p>
+      <w:pPr>
+        <w:rPr>
+          <w:rFonts w:ascii="Times New Roman" w:hAnsi="Times New Roman" w:cs="Times New Roman"/>
+          <w:sz w:val="24"/>
+          <w:szCs w:val="24"/>
+          <w:lang w:val="fr-FR"/>
+        </w:rPr>
+      </w:pPr>
+      <w:r>
+        <w:rPr>
+          <w:rFonts w:ascii="Times New Roman" w:hAnsi="Times New Roman" w:cs="Times New Roman"/>
+          <w:sz w:val="24"/>
+          <w:szCs w:val="24"/>
+          <w:lang w:val="fr-FR"/>
+        </w:rPr>
+        <w:t>« </w:t>
+      </w:r>
+      <w:proofErr w:type="spellStart"/>
+      <w:r>
+        <w:rPr>
+          <w:rFonts w:ascii="Times New Roman" w:hAnsi="Times New Roman" w:cs="Times New Roman"/>
+          <w:sz w:val="24"/>
+          <w:szCs w:val="24"/>
+          <w:lang w:val="fr-FR"/>
+        </w:rPr>
+        <w:t>Add</w:t>
+      </w:r>
+      <w:proofErr w:type="spellEnd"/>
+      <w:r>
+        <w:rPr>
+          <w:rFonts w:ascii="Times New Roman" w:hAnsi="Times New Roman" w:cs="Times New Roman"/>
+          <w:sz w:val="24"/>
+          <w:szCs w:val="24"/>
+          <w:lang w:val="fr-FR"/>
+        </w:rPr>
+        <w:t> » -&gt; Standard VM -&gt; Directory, aller chercher dans</w:t>
+      </w:r>
+      <w:r>
+        <w:rPr>
+          <w:rFonts w:ascii="Times New Roman" w:hAnsi="Times New Roman" w:cs="Times New Roman"/>
+          <w:sz w:val="24"/>
+          <w:szCs w:val="24"/>
+          <w:lang w:val="fr-FR"/>
+        </w:rPr>
+        <w:t xml:space="preserve"> Servers.</w:t>
+      </w:r>
+    </w:p>
+    <w:p>
+      <w:pPr>
+        <w:jc w:val="center"/>
+        <w:rPr>
+          <w:rFonts w:ascii="Times New Roman" w:hAnsi="Times New Roman" w:cs="Times New Roman"/>
+          <w:sz w:val="24"/>
+          <w:szCs w:val="24"/>
+        </w:rPr>
+      </w:pPr>
+      <w:r>
+        <w:rPr>
+          <w:noProof/>
+        </w:rPr>
+        <w:drawing>
+          <wp:inline distT="0" distB="0" distL="0" distR="0" wp14:anchorId="638A17C2" wp14:editId="06D075BB">
+            <wp:extent cx="3236863" cy="1696927"/>
+            <wp:effectExtent l="0" t="0" r="1905" b="0"/>
+            <wp:docPr id="52" name="Image 52" descr="Une image contenant texte, capture d’écran, moniteur, noir&#10;&#10;Description générée automatiquement"/>
+            <wp:cNvGraphicFramePr>
+              <a:graphicFrameLocks xmlns:a="http://schemas.openxmlformats.org/drawingml/2006/main" noChangeAspect="1"/>
+            </wp:cNvGraphicFramePr>
+            <a:graphic xmlns:a="http://schemas.openxmlformats.org/drawingml/2006/main">
+              <a:graphicData uri="http://schemas.openxmlformats.org/drawingml/2006/picture">
+                <pic:pic xmlns:pic="http://schemas.openxmlformats.org/drawingml/2006/picture">
+                  <pic:nvPicPr>
+                    <pic:cNvPr id="52" name="Image 52" descr="Une image contenant texte, capture d’écran, moniteur, noir&#10;&#10;Description générée automatiquement"/>
+                    <pic:cNvPicPr/>
+                  </pic:nvPicPr>
+                  <pic:blipFill>
+                    <a:blip r:embed="rId21"/>
+                    <a:stretch>
+                      <a:fillRect/>
+                    </a:stretch>
+                  </pic:blipFill>
+                  <pic:spPr>
+                    <a:xfrm>
+                      <a:off x="0" y="0"/>
+                      <a:ext cx="3245278" cy="1701339"/>
+                    </a:xfrm>
+                    <a:prstGeom prst="rect">
+                      <a:avLst/>
+                    </a:prstGeom>
+                  </pic:spPr>
+                </pic:pic>
+              </a:graphicData>
+            </a:graphic>
+          </wp:inline>
+        </w:drawing>
+      </w:r>
+    </w:p>
+    <w:p>
+      <w:pPr>
+        <w:rPr>
+          <w:rFonts w:ascii="Times New Roman" w:hAnsi="Times New Roman" w:cs="Times New Roman"/>
+          <w:sz w:val="24"/>
+          <w:szCs w:val="24"/>
+        </w:rPr>
+      </w:pPr>
+      <w:r>
+        <w:rPr>
+          <w:rFonts w:ascii="Times New Roman" w:hAnsi="Times New Roman" w:cs="Times New Roman"/>
+          <w:sz w:val="24"/>
+          <w:szCs w:val="24"/>
+        </w:rPr>
+        <w:t>Accepter et puis :</w:t>
+      </w:r>
+    </w:p>
+    <w:p>
+      <w:pPr>
+        <w:jc w:val="center"/>
+        <w:rPr>
+          <w:rFonts w:ascii="Times New Roman" w:hAnsi="Times New Roman" w:cs="Times New Roman"/>
+          <w:sz w:val="24"/>
+          <w:szCs w:val="24"/>
+        </w:rPr>
+      </w:pPr>
+      <w:r>
+        <w:rPr>
+          <w:noProof/>
+        </w:rPr>
+        <w:drawing>
+          <wp:inline distT="0" distB="0" distL="0" distR="0" wp14:anchorId="3C33F973" wp14:editId="4F1FEAAA">
+            <wp:extent cx="2832957" cy="886504"/>
+            <wp:effectExtent l="0" t="0" r="5715" b="8890"/>
+            <wp:docPr id="53" name="Image 53" descr="Une image contenant texte, capture d’écran, moniteur, écran&#10;&#10;Description générée automatiquement"/>
+            <wp:cNvGraphicFramePr>
+              <a:graphicFrameLocks xmlns:a="http://schemas.openxmlformats.org/drawingml/2006/main" noChangeAspect="1"/>
+            </wp:cNvGraphicFramePr>
+            <a:graphic xmlns:a="http://schemas.openxmlformats.org/drawingml/2006/main">
+              <a:graphicData uri="http://schemas.openxmlformats.org/drawingml/2006/picture">
+                <pic:pic xmlns:pic="http://schemas.openxmlformats.org/drawingml/2006/picture">
+                  <pic:nvPicPr>
+                    <pic:cNvPr id="53" name="Image 53" descr="Une image contenant texte, capture d’écran, moniteur, écran&#10;&#10;Description générée automatiquement"/>
+                    <pic:cNvPicPr/>
+                  </pic:nvPicPr>
+                  <pic:blipFill>
+                    <a:blip r:embed="rId22"/>
+                    <a:stretch>
+                      <a:fillRect/>
+                    </a:stretch>
+                  </pic:blipFill>
+                  <pic:spPr>
+                    <a:xfrm>
+                      <a:off x="0" y="0"/>
+                      <a:ext cx="2846444" cy="890724"/>
+                    </a:xfrm>
+                    <a:prstGeom prst="rect">
+                      <a:avLst/>
+                    </a:prstGeom>
+                  </pic:spPr>
+                </pic:pic>
+              </a:graphicData>
+            </a:graphic>
+          </wp:inline>
+        </w:drawing>
+      </w:r>
+    </w:p>
+    <w:p>
+      <w:pPr>
+        <w:rPr>
+          <w:rFonts w:ascii="Times New Roman" w:hAnsi="Times New Roman" w:cs="Times New Roman"/>
+          <w:sz w:val="24"/>
+          <w:szCs w:val="24"/>
+        </w:rPr>
+      </w:pPr>
+      <w:r>
+        <w:rPr>
+          <w:rFonts w:ascii="Times New Roman" w:hAnsi="Times New Roman" w:cs="Times New Roman"/>
+          <w:sz w:val="24"/>
+          <w:szCs w:val="24"/>
+        </w:rPr>
+        <w:t xml:space="preserve">Ajouter le client </w:t>
+      </w:r>
+      <w:proofErr w:type="spellStart"/>
+      <w:r>
+        <w:rPr>
+          <w:rFonts w:ascii="Times New Roman" w:hAnsi="Times New Roman" w:cs="Times New Roman"/>
+          <w:sz w:val="24"/>
+          <w:szCs w:val="24"/>
+        </w:rPr>
+        <w:t>side</w:t>
+      </w:r>
+      <w:proofErr w:type="spellEnd"/>
+      <w:r>
+        <w:rPr>
+          <w:rFonts w:ascii="Times New Roman" w:hAnsi="Times New Roman" w:cs="Times New Roman"/>
+          <w:sz w:val="24"/>
+          <w:szCs w:val="24"/>
+        </w:rPr>
+        <w:t xml:space="preserve"> et le server </w:t>
+      </w:r>
+      <w:proofErr w:type="spellStart"/>
+      <w:r>
+        <w:rPr>
+          <w:rFonts w:ascii="Times New Roman" w:hAnsi="Times New Roman" w:cs="Times New Roman"/>
+          <w:sz w:val="24"/>
+          <w:szCs w:val="24"/>
+        </w:rPr>
+        <w:t>side</w:t>
+      </w:r>
+      <w:proofErr w:type="spellEnd"/>
+      <w:r>
+        <w:rPr>
+          <w:rFonts w:ascii="Times New Roman" w:hAnsi="Times New Roman" w:cs="Times New Roman"/>
+          <w:sz w:val="24"/>
+          <w:szCs w:val="24"/>
+        </w:rPr>
+        <w:t xml:space="preserve">, sans quoi l’api ne sera pas </w:t>
+      </w:r>
+      <w:proofErr w:type="spellStart"/>
+      <w:r>
+        <w:rPr>
+          <w:rFonts w:ascii="Times New Roman" w:hAnsi="Times New Roman" w:cs="Times New Roman"/>
+          <w:sz w:val="24"/>
+          <w:szCs w:val="24"/>
+        </w:rPr>
+        <w:t>contactable</w:t>
+      </w:r>
+      <w:proofErr w:type="spellEnd"/>
+      <w:r>
+        <w:rPr>
+          <w:rFonts w:ascii="Times New Roman" w:hAnsi="Times New Roman" w:cs="Times New Roman"/>
+          <w:sz w:val="24"/>
+          <w:szCs w:val="24"/>
+        </w:rPr>
+        <w:t xml:space="preserve"> par le server.</w:t>
+      </w:r>
+    </w:p>
+    <w:p>
+      <w:pPr>
+        <w:jc w:val="center"/>
+        <w:rPr>
+          <w:rFonts w:ascii="Times New Roman" w:hAnsi="Times New Roman" w:cs="Times New Roman"/>
+          <w:sz w:val="24"/>
+          <w:szCs w:val="24"/>
+        </w:rPr>
+      </w:pPr>
+      <w:r>
+        <w:rPr>
+          <w:noProof/>
+        </w:rPr>
+        <w:drawing>
+          <wp:inline distT="0" distB="0" distL="0" distR="0" wp14:anchorId="3AA90EAF" wp14:editId="6BAEDDFD">
+            <wp:extent cx="1820328" cy="1912947"/>
+            <wp:effectExtent l="0" t="0" r="8890" b="0"/>
+            <wp:docPr id="54" name="Image 54"/>
+            <wp:cNvGraphicFramePr>
+              <a:graphicFrameLocks xmlns:a="http://schemas.openxmlformats.org/drawingml/2006/main" noChangeAspect="1"/>
+            </wp:cNvGraphicFramePr>
+            <a:graphic xmlns:a="http://schemas.openxmlformats.org/drawingml/2006/main">
+              <a:graphicData uri="http://schemas.openxmlformats.org/drawingml/2006/picture">
+                <pic:pic xmlns:pic="http://schemas.openxmlformats.org/drawingml/2006/picture">
+                  <pic:nvPicPr>
+                    <pic:cNvPr id="1" name=""/>
+                    <pic:cNvPicPr/>
+                  </pic:nvPicPr>
+                  <pic:blipFill>
+                    <a:blip r:embed="rId23"/>
+                    <a:stretch>
+                      <a:fillRect/>
+                    </a:stretch>
+                  </pic:blipFill>
+                  <pic:spPr>
+                    <a:xfrm>
+                      <a:off x="0" y="0"/>
+                      <a:ext cx="1825653" cy="1918543"/>
+                    </a:xfrm>
+                    <a:prstGeom prst="rect">
+                      <a:avLst/>
+                    </a:prstGeom>
+                  </pic:spPr>
+                </pic:pic>
+              </a:graphicData>
+            </a:graphic>
+          </wp:inline>
+        </w:drawing>
       </w:r>
     </w:p>
     <w:p>
@@ -6383,6 +7490,91 @@
           <w:sz w:val="24"/>
           <w:szCs w:val="24"/>
         </w:rPr>
+        <w:t xml:space="preserve">Lancer via la servlet </w:t>
+      </w:r>
+      <w:proofErr w:type="spellStart"/>
+      <w:r>
+        <w:rPr>
+          <w:rFonts w:ascii="Times New Roman" w:hAnsi="Times New Roman" w:cs="Times New Roman"/>
+          <w:sz w:val="24"/>
+          <w:szCs w:val="24"/>
+        </w:rPr>
+        <w:t>SignIn</w:t>
+      </w:r>
+      <w:proofErr w:type="spellEnd"/>
+      <w:r>
+        <w:rPr>
+          <w:rFonts w:ascii="Times New Roman" w:hAnsi="Times New Roman" w:cs="Times New Roman"/>
+          <w:sz w:val="24"/>
+          <w:szCs w:val="24"/>
+        </w:rPr>
+        <w:t>,</w:t>
+      </w:r>
+      <w:r>
+        <w:rPr>
+          <w:rFonts w:ascii="Times New Roman" w:hAnsi="Times New Roman" w:cs="Times New Roman"/>
+          <w:sz w:val="24"/>
+          <w:szCs w:val="24"/>
+        </w:rPr>
+        <w:t xml:space="preserve"> depuis éclipse</w:t>
+      </w:r>
+      <w:r>
+        <w:rPr>
+          <w:rFonts w:ascii="Times New Roman" w:hAnsi="Times New Roman" w:cs="Times New Roman"/>
+          <w:sz w:val="24"/>
+          <w:szCs w:val="24"/>
+        </w:rPr>
+        <w:t>,</w:t>
+      </w:r>
+      <w:r>
+        <w:rPr>
+          <w:rFonts w:ascii="Times New Roman" w:hAnsi="Times New Roman" w:cs="Times New Roman"/>
+          <w:sz w:val="24"/>
+          <w:szCs w:val="24"/>
+        </w:rPr>
+        <w:t xml:space="preserve"> dont le chemin est le suivant : </w:t>
+      </w:r>
+    </w:p>
+    <w:p>
+      <w:pPr>
+        <w:rPr>
+          <w:rFonts w:ascii="Times New Roman" w:hAnsi="Times New Roman" w:cs="Times New Roman"/>
+          <w:i/>
+          <w:iCs/>
+          <w:sz w:val="24"/>
+          <w:szCs w:val="24"/>
+        </w:rPr>
+      </w:pPr>
+      <w:r>
+        <w:rPr>
+          <w:rFonts w:ascii="Times New Roman" w:hAnsi="Times New Roman" w:cs="Times New Roman"/>
+          <w:i/>
+          <w:iCs/>
+          <w:sz w:val="24"/>
+          <w:szCs w:val="24"/>
+        </w:rPr>
+        <w:t>/ClientSide/src/main/java/be/pirbaert/servlets/SignIn.java</w:t>
+      </w:r>
+    </w:p>
+    <w:p>
+      <w:pPr>
+        <w:pStyle w:val="Paragraphedeliste"/>
+        <w:numPr>
+          <w:ilvl w:val="0"/>
+          <w:numId w:val="15"/>
+        </w:numPr>
+        <w:rPr>
+          <w:rFonts w:ascii="Times New Roman" w:hAnsi="Times New Roman" w:cs="Times New Roman"/>
+          <w:sz w:val="24"/>
+          <w:szCs w:val="24"/>
+        </w:rPr>
+      </w:pPr>
+      <w:r>
+        <w:rPr>
+          <w:rFonts w:ascii="Times New Roman" w:hAnsi="Times New Roman" w:cs="Times New Roman"/>
+          <w:sz w:val="24"/>
+          <w:szCs w:val="24"/>
+        </w:rPr>
         <w:t>Lancer via un URL</w:t>
       </w:r>
       <w:r>
@@ -6395,7 +7587,7 @@
       </w:r>
     </w:p>
     <w:p>
-      <w:hyperlink r:id="rId13" w:history="1">
+      <w:hyperlink r:id="rId24" w:history="1">
         <w:r>
           <w:rPr>
             <w:rStyle w:val="Lienhypertexte"/>
@@ -6843,7 +8035,6 @@
       </w:pPr>
       <w:bookmarkStart w:id="5" w:name="_Toc107397864"/>
       <w:r>
-        <w:lastRenderedPageBreak/>
         <w:t>Lien Git</w:t>
       </w:r>
       <w:bookmarkEnd w:id="5"/>
@@ -6861,7 +8052,7 @@
           <w:szCs w:val="24"/>
         </w:rPr>
       </w:pPr>
-      <w:hyperlink r:id="rId14" w:history="1">
+      <w:hyperlink r:id="rId25" w:history="1">
         <w:r>
           <w:rPr>
             <w:rStyle w:val="Lienhypertexte"/>
@@ -6960,7 +8151,6 @@
       </w:pPr>
       <w:bookmarkStart w:id="6" w:name="_Toc107397865"/>
       <w:r>
-        <w:lastRenderedPageBreak/>
         <w:t>Base de données</w:t>
       </w:r>
       <w:bookmarkEnd w:id="6"/>
@@ -6992,6 +8182,7 @@
       </w:pPr>
       <w:bookmarkStart w:id="7" w:name="_Toc107397866"/>
       <w:r>
+        <w:lastRenderedPageBreak/>
         <w:t>Schéma conceptuel</w:t>
       </w:r>
       <w:bookmarkEnd w:id="7"/>
@@ -7024,7 +8215,7 @@
                     <pic:cNvPicPr/>
                   </pic:nvPicPr>
                   <pic:blipFill>
-                    <a:blip r:embed="rId15"/>
+                    <a:blip r:embed="rId26"/>
                     <a:stretch>
                       <a:fillRect/>
                     </a:stretch>
@@ -7138,7 +8329,6 @@
         <w:rPr>
           <w:lang w:val="fr-FR"/>
         </w:rPr>
-        <w:lastRenderedPageBreak/>
         <w:t>PL SQL</w:t>
       </w:r>
       <w:bookmarkEnd w:id="8"/>
@@ -7249,6 +8439,7 @@
         <w:rPr>
           <w:lang w:val="en-GB"/>
         </w:rPr>
+        <w:lastRenderedPageBreak/>
         <w:t>P</w:t>
       </w:r>
       <w:r>
@@ -7510,7 +8701,7 @@
                     <pic:cNvPicPr/>
                   </pic:nvPicPr>
                   <pic:blipFill>
-                    <a:blip r:embed="rId16"/>
+                    <a:blip r:embed="rId27"/>
                     <a:stretch>
                       <a:fillRect/>
                     </a:stretch>
@@ -7575,7 +8766,7 @@
                     <pic:cNvPicPr/>
                   </pic:nvPicPr>
                   <pic:blipFill>
-                    <a:blip r:embed="rId17"/>
+                    <a:blip r:embed="rId28"/>
                     <a:stretch>
                       <a:fillRect/>
                     </a:stretch>
@@ -7686,7 +8877,7 @@
                     <pic:cNvPicPr/>
                   </pic:nvPicPr>
                   <pic:blipFill>
-                    <a:blip r:embed="rId18"/>
+                    <a:blip r:embed="rId29"/>
                     <a:stretch>
                       <a:fillRect/>
                     </a:stretch>
@@ -7711,12 +8902,12 @@
       <w:pPr>
         <w:pStyle w:val="Titre3"/>
         <w:rPr>
-          <w:lang w:val="en-GB"/>
-        </w:rPr>
-      </w:pPr>
-      <w:r>
-        <w:rPr>
-          <w:lang w:val="en-GB"/>
+          <w:lang w:val="fr-FR"/>
+        </w:rPr>
+      </w:pPr>
+      <w:r>
+        <w:rPr>
+          <w:lang w:val="fr-FR"/>
         </w:rPr>
         <w:t>Jet 2</w:t>
       </w:r>
@@ -7768,7 +8959,7 @@
                     <pic:cNvPicPr/>
                   </pic:nvPicPr>
                   <pic:blipFill>
-                    <a:blip r:embed="rId19"/>
+                    <a:blip r:embed="rId30"/>
                     <a:stretch>
                       <a:fillRect/>
                     </a:stretch>
@@ -7971,7 +9162,7 @@
       </w:pPr>
     </w:p>
     <w:sectPr>
-      <w:footerReference w:type="default" r:id="rId20"/>
+      <w:footerReference w:type="default" r:id="rId31"/>
       <w:pgSz w:w="11906" w:h="16838"/>
       <w:pgMar w:top="1417" w:right="1417" w:bottom="1417" w:left="1417" w:header="708" w:footer="708" w:gutter="0"/>
       <w:pgNumType w:start="0"/>
@@ -8969,7 +10160,7 @@
         <w:rFonts w:ascii="Symbol" w:eastAsiaTheme="minorHAnsi" w:hAnsi="Symbol" w:cstheme="minorBidi" w:hint="default"/>
       </w:rPr>
     </w:lvl>
-    <w:lvl w:ilvl="1" w:tplc="040C0003" w:tentative="1">
+    <w:lvl w:ilvl="1" w:tplc="040C0003">
       <w:start w:val="1"/>
       <w:numFmt w:val="bullet"/>
       <w:lvlText w:val="o"/>

</xml_diff>